<commit_message>
8/4/21 use case Nicola
First draft of use cases for:
Move, plant flag and pay rent.
</commit_message>
<xml_diff>
--- a/Use Case Description.docx
+++ b/Use Case Description.docx
@@ -46,13 +46,15 @@
           <w:p>
             <w:pPr>
               <w:rPr>
-                <w:b/>
-                <w:sz w:val="24"/>
-                <w:szCs w:val="24"/>
-              </w:rPr>
-            </w:pPr>
-            <w:r>
-              <w:rPr>
+                <w:rFonts w:asciiTheme="majorHAnsi" w:hAnsiTheme="majorHAnsi" w:cstheme="majorHAnsi"/>
+                <w:b/>
+                <w:sz w:val="24"/>
+                <w:szCs w:val="24"/>
+              </w:rPr>
+            </w:pPr>
+            <w:r>
+              <w:rPr>
+                <w:rFonts w:asciiTheme="majorHAnsi" w:hAnsiTheme="majorHAnsi" w:cstheme="majorHAnsi"/>
                 <w:b/>
                 <w:sz w:val="24"/>
                 <w:szCs w:val="24"/>
@@ -61,11 +63,46 @@
             </w:r>
             <w:r>
               <w:rPr>
+                <w:rFonts w:asciiTheme="majorHAnsi" w:hAnsiTheme="majorHAnsi" w:cstheme="majorHAnsi"/>
                 <w:b/>
                 <w:sz w:val="24"/>
                 <w:szCs w:val="24"/>
               </w:rPr>
               <w:t>move player square</w:t>
+            </w:r>
+          </w:p>
+          <w:p>
+            <w:pPr>
+              <w:rPr>
+                <w:rFonts w:asciiTheme="majorHAnsi" w:hAnsiTheme="majorHAnsi" w:cstheme="majorHAnsi"/>
+                <w:b/>
+                <w:sz w:val="24"/>
+                <w:szCs w:val="24"/>
+              </w:rPr>
+            </w:pPr>
+            <w:proofErr w:type="gramStart"/>
+            <w:r>
+              <w:rPr>
+                <w:rFonts w:asciiTheme="majorHAnsi" w:hAnsiTheme="majorHAnsi" w:cstheme="majorHAnsi"/>
+                <w:b/>
+                <w:i/>
+                <w:iCs/>
+                <w:sz w:val="24"/>
+                <w:szCs w:val="24"/>
+              </w:rPr>
+              <w:t>EXTENDS :</w:t>
+            </w:r>
+            <w:proofErr w:type="gramEnd"/>
+            <w:r>
+              <w:rPr>
+                <w:rFonts w:asciiTheme="majorHAnsi" w:hAnsiTheme="majorHAnsi" w:cstheme="majorHAnsi"/>
+                <w:b/>
+                <w:i/>
+                <w:iCs/>
+                <w:sz w:val="24"/>
+                <w:szCs w:val="24"/>
+              </w:rPr>
+              <w:t xml:space="preserve"> Plant Flag and Pay Rent</w:t>
             </w:r>
           </w:p>
         </w:tc>
@@ -94,13 +131,15 @@
           <w:p>
             <w:pPr>
               <w:rPr>
-                <w:b/>
-                <w:sz w:val="24"/>
-                <w:szCs w:val="24"/>
-              </w:rPr>
-            </w:pPr>
-            <w:r>
-              <w:rPr>
+                <w:rFonts w:asciiTheme="majorHAnsi" w:hAnsiTheme="majorHAnsi" w:cstheme="majorHAnsi"/>
+                <w:b/>
+                <w:sz w:val="24"/>
+                <w:szCs w:val="24"/>
+              </w:rPr>
+            </w:pPr>
+            <w:r>
+              <w:rPr>
+                <w:rFonts w:asciiTheme="majorHAnsi" w:hAnsiTheme="majorHAnsi" w:cstheme="majorHAnsi"/>
                 <w:b/>
                 <w:sz w:val="24"/>
                 <w:szCs w:val="24"/>
@@ -129,6 +168,7 @@
           <w:p>
             <w:pPr>
               <w:rPr>
+                <w:rFonts w:asciiTheme="majorHAnsi" w:hAnsiTheme="majorHAnsi" w:cstheme="majorHAnsi"/>
                 <w:b/>
                 <w:i/>
                 <w:sz w:val="24"/>
@@ -137,6 +177,7 @@
             </w:pPr>
             <w:r>
               <w:rPr>
+                <w:rFonts w:asciiTheme="majorHAnsi" w:hAnsiTheme="majorHAnsi" w:cstheme="majorHAnsi"/>
                 <w:b/>
                 <w:i/>
                 <w:sz w:val="24"/>
@@ -146,12 +187,55 @@
             </w:r>
             <w:r>
               <w:rPr>
+                <w:rFonts w:asciiTheme="majorHAnsi" w:hAnsiTheme="majorHAnsi" w:cstheme="majorHAnsi"/>
                 <w:b/>
                 <w:i/>
                 <w:sz w:val="24"/>
                 <w:szCs w:val="24"/>
               </w:rPr>
               <w:t>move the player on the board</w:t>
+            </w:r>
+          </w:p>
+          <w:p>
+            <w:pPr>
+              <w:rPr>
+                <w:rFonts w:asciiTheme="majorHAnsi" w:hAnsiTheme="majorHAnsi" w:cstheme="majorHAnsi"/>
+                <w:bCs/>
+                <w:iCs/>
+                <w:sz w:val="24"/>
+                <w:szCs w:val="24"/>
+              </w:rPr>
+            </w:pPr>
+            <w:r>
+              <w:rPr>
+                <w:rFonts w:asciiTheme="majorHAnsi" w:hAnsiTheme="majorHAnsi" w:cstheme="majorHAnsi"/>
+                <w:bCs/>
+                <w:iCs/>
+                <w:sz w:val="24"/>
+                <w:szCs w:val="24"/>
+              </w:rPr>
+              <w:t xml:space="preserve">Starts when player rolls dice.  </w:t>
+            </w:r>
+          </w:p>
+          <w:p>
+            <w:pPr>
+              <w:rPr>
+                <w:rFonts w:asciiTheme="majorHAnsi" w:hAnsiTheme="majorHAnsi" w:cstheme="majorHAnsi"/>
+                <w:bCs/>
+                <w:iCs/>
+                <w:sz w:val="24"/>
+                <w:szCs w:val="24"/>
+              </w:rPr>
+            </w:pPr>
+            <w:r>
+              <w:rPr>
+                <w:rFonts w:asciiTheme="majorHAnsi" w:hAnsiTheme="majorHAnsi" w:cstheme="majorHAnsi"/>
+                <w:bCs/>
+                <w:iCs/>
+                <w:sz w:val="24"/>
+                <w:szCs w:val="24"/>
+              </w:rPr>
+              <w:t>Ends when player has moved to new square.</w:t>
             </w:r>
           </w:p>
         </w:tc>
@@ -180,13 +264,15 @@
           <w:p>
             <w:pPr>
               <w:rPr>
-                <w:b/>
-                <w:sz w:val="24"/>
-                <w:szCs w:val="24"/>
-              </w:rPr>
-            </w:pPr>
-            <w:r>
-              <w:rPr>
+                <w:rFonts w:asciiTheme="majorHAnsi" w:hAnsiTheme="majorHAnsi" w:cstheme="majorHAnsi"/>
+                <w:b/>
+                <w:sz w:val="24"/>
+                <w:szCs w:val="24"/>
+              </w:rPr>
+            </w:pPr>
+            <w:r>
+              <w:rPr>
+                <w:rFonts w:asciiTheme="majorHAnsi" w:hAnsiTheme="majorHAnsi" w:cstheme="majorHAnsi"/>
                 <w:b/>
                 <w:sz w:val="24"/>
                 <w:szCs w:val="24"/>
@@ -215,25 +301,25 @@
           <w:p>
             <w:pPr>
               <w:rPr>
-                <w:rFonts w:ascii="Calibri" w:eastAsia="Calibri" w:hAnsi="Calibri" w:cs="Calibri"/>
-                <w:sz w:val="24"/>
-                <w:szCs w:val="24"/>
-              </w:rPr>
-            </w:pPr>
-            <w:r>
-              <w:rPr>
-                <w:rFonts w:ascii="Calibri" w:eastAsia="Calibri" w:hAnsi="Calibri" w:cs="Calibri"/>
-                <w:sz w:val="24"/>
-                <w:szCs w:val="24"/>
-              </w:rPr>
-              <w:t>It is the player’s turn</w:t>
+                <w:rFonts w:asciiTheme="majorHAnsi" w:eastAsia="Calibri" w:hAnsiTheme="majorHAnsi" w:cstheme="majorHAnsi"/>
+                <w:sz w:val="24"/>
+                <w:szCs w:val="24"/>
+              </w:rPr>
+            </w:pPr>
+            <w:r>
+              <w:rPr>
+                <w:rFonts w:asciiTheme="majorHAnsi" w:eastAsia="Calibri" w:hAnsiTheme="majorHAnsi" w:cstheme="majorHAnsi"/>
+                <w:sz w:val="24"/>
+                <w:szCs w:val="24"/>
+              </w:rPr>
+              <w:t>The dice have been rolled.</w:t>
             </w:r>
           </w:p>
         </w:tc>
       </w:tr>
       <w:tr>
         <w:trPr>
-          <w:trHeight w:val="4105"/>
+          <w:trHeight w:val="1860"/>
         </w:trPr>
         <w:tc>
           <w:tcPr>
@@ -255,13 +341,15 @@
           <w:p>
             <w:pPr>
               <w:rPr>
-                <w:b/>
-                <w:sz w:val="24"/>
-                <w:szCs w:val="24"/>
-              </w:rPr>
-            </w:pPr>
-            <w:r>
-              <w:rPr>
+                <w:rFonts w:asciiTheme="majorHAnsi" w:hAnsiTheme="majorHAnsi" w:cstheme="majorHAnsi"/>
+                <w:b/>
+                <w:sz w:val="24"/>
+                <w:szCs w:val="24"/>
+              </w:rPr>
+            </w:pPr>
+            <w:r>
+              <w:rPr>
+                <w:rFonts w:asciiTheme="majorHAnsi" w:hAnsiTheme="majorHAnsi" w:cstheme="majorHAnsi"/>
                 <w:b/>
                 <w:sz w:val="24"/>
                 <w:szCs w:val="24"/>
@@ -289,135 +377,69 @@
           </w:tcPr>
           <w:p>
             <w:pPr>
-              <w:ind w:left="440"/>
-              <w:rPr>
-                <w:i/>
-                <w:sz w:val="24"/>
-                <w:szCs w:val="24"/>
-              </w:rPr>
-            </w:pPr>
-            <w:r>
-              <w:rPr>
-                <w:i/>
-                <w:sz w:val="24"/>
-                <w:szCs w:val="24"/>
-              </w:rPr>
-              <w:t>I have just left his flow in as a reminder of the kind of detail required.</w:t>
-            </w:r>
-          </w:p>
-          <w:p>
-            <w:pPr>
-              <w:ind w:left="440"/>
-              <w:rPr>
-                <w:rFonts w:ascii="Calibri" w:eastAsia="Calibri" w:hAnsi="Calibri" w:cs="Calibri"/>
-                <w:sz w:val="24"/>
-                <w:szCs w:val="24"/>
-              </w:rPr>
-            </w:pPr>
-            <w:r>
-              <w:rPr>
-                <w:rFonts w:ascii="Calibri" w:eastAsia="Calibri" w:hAnsi="Calibri" w:cs="Calibri"/>
-                <w:sz w:val="24"/>
-                <w:szCs w:val="24"/>
-              </w:rPr>
-              <w:t>1.The user selects the rectangle tool (if necessary)</w:t>
-            </w:r>
-          </w:p>
-          <w:p>
-            <w:pPr>
-              <w:ind w:left="440"/>
-              <w:rPr>
-                <w:rFonts w:ascii="Calibri" w:eastAsia="Calibri" w:hAnsi="Calibri" w:cs="Calibri"/>
-                <w:sz w:val="24"/>
-                <w:szCs w:val="24"/>
-              </w:rPr>
-            </w:pPr>
-            <w:r>
-              <w:rPr>
-                <w:rFonts w:ascii="Calibri" w:eastAsia="Calibri" w:hAnsi="Calibri" w:cs="Calibri"/>
-                <w:sz w:val="24"/>
-                <w:szCs w:val="24"/>
-              </w:rPr>
-              <w:t>2.The user moves the cursor to the required location</w:t>
-            </w:r>
-          </w:p>
-          <w:p>
-            <w:pPr>
-              <w:ind w:left="440"/>
-              <w:rPr>
-                <w:rFonts w:ascii="Calibri" w:eastAsia="Calibri" w:hAnsi="Calibri" w:cs="Calibri"/>
-                <w:sz w:val="24"/>
-                <w:szCs w:val="24"/>
-              </w:rPr>
-            </w:pPr>
-            <w:r>
-              <w:rPr>
-                <w:rFonts w:ascii="Calibri" w:eastAsia="Calibri" w:hAnsi="Calibri" w:cs="Calibri"/>
-                <w:sz w:val="24"/>
-                <w:szCs w:val="24"/>
-              </w:rPr>
-              <w:t>3.the user presses the mouse button</w:t>
-            </w:r>
-          </w:p>
-          <w:p>
-            <w:pPr>
-              <w:ind w:left="440"/>
-              <w:rPr>
-                <w:rFonts w:ascii="Calibri" w:eastAsia="Calibri" w:hAnsi="Calibri" w:cs="Calibri"/>
-                <w:sz w:val="24"/>
-                <w:szCs w:val="24"/>
-              </w:rPr>
-            </w:pPr>
-            <w:r>
-              <w:rPr>
-                <w:rFonts w:ascii="Calibri" w:eastAsia="Calibri" w:hAnsi="Calibri" w:cs="Calibri"/>
-                <w:sz w:val="24"/>
-                <w:szCs w:val="24"/>
-              </w:rPr>
-              <w:t>4.The user moves the cursor to a new position. A dotted line version of the rectangle appears as the cursor moves.</w:t>
-            </w:r>
-          </w:p>
-          <w:p>
-            <w:pPr>
-              <w:ind w:left="440"/>
-              <w:rPr>
-                <w:rFonts w:ascii="Calibri" w:eastAsia="Calibri" w:hAnsi="Calibri" w:cs="Calibri"/>
-                <w:sz w:val="24"/>
-                <w:szCs w:val="24"/>
-              </w:rPr>
-            </w:pPr>
-            <w:r>
-              <w:rPr>
-                <w:rFonts w:ascii="Calibri" w:eastAsia="Calibri" w:hAnsi="Calibri" w:cs="Calibri"/>
-                <w:sz w:val="24"/>
-                <w:szCs w:val="24"/>
-              </w:rPr>
-              <w:t xml:space="preserve">5.The user releases the mouse </w:t>
-            </w:r>
-            <w:proofErr w:type="gramStart"/>
-            <w:r>
-              <w:rPr>
-                <w:rFonts w:ascii="Calibri" w:eastAsia="Calibri" w:hAnsi="Calibri" w:cs="Calibri"/>
-                <w:sz w:val="24"/>
-                <w:szCs w:val="24"/>
-              </w:rPr>
-              <w:t>button</w:t>
-            </w:r>
-            <w:proofErr w:type="gramEnd"/>
-            <w:r>
-              <w:rPr>
-                <w:rFonts w:ascii="Calibri" w:eastAsia="Calibri" w:hAnsi="Calibri" w:cs="Calibri"/>
-                <w:sz w:val="24"/>
-                <w:szCs w:val="24"/>
-              </w:rPr>
-              <w:t xml:space="preserve"> and the new rectangle is displayed </w:t>
+              <w:pStyle w:val="ListParagraph"/>
+              <w:numPr>
+                <w:ilvl w:val="0"/>
+                <w:numId w:val="1"/>
+              </w:numPr>
+              <w:rPr>
+                <w:rFonts w:asciiTheme="majorHAnsi" w:eastAsia="Calibri" w:hAnsiTheme="majorHAnsi" w:cstheme="majorHAnsi"/>
+                <w:sz w:val="24"/>
+                <w:szCs w:val="24"/>
+              </w:rPr>
+            </w:pPr>
+            <w:r>
+              <w:rPr>
+                <w:rFonts w:asciiTheme="majorHAnsi" w:eastAsia="Calibri" w:hAnsiTheme="majorHAnsi" w:cstheme="majorHAnsi"/>
+                <w:sz w:val="24"/>
+                <w:szCs w:val="24"/>
+              </w:rPr>
+              <w:t>Player moves</w:t>
+            </w:r>
+            <w:r>
+              <w:rPr>
+                <w:rFonts w:asciiTheme="majorHAnsi" w:eastAsia="Calibri" w:hAnsiTheme="majorHAnsi" w:cstheme="majorHAnsi"/>
+                <w:sz w:val="24"/>
+                <w:szCs w:val="24"/>
+              </w:rPr>
+              <w:t xml:space="preserve"> (using arrow key?)</w:t>
+            </w:r>
+            <w:r>
+              <w:rPr>
+                <w:rFonts w:asciiTheme="majorHAnsi" w:eastAsia="Calibri" w:hAnsiTheme="majorHAnsi" w:cstheme="majorHAnsi"/>
+                <w:sz w:val="24"/>
+                <w:szCs w:val="24"/>
+              </w:rPr>
+              <w:t xml:space="preserve"> number of squares indicated by dice.</w:t>
+            </w:r>
+          </w:p>
+          <w:p>
+            <w:pPr>
+              <w:pStyle w:val="ListParagraph"/>
+              <w:numPr>
+                <w:ilvl w:val="0"/>
+                <w:numId w:val="1"/>
+              </w:numPr>
+              <w:rPr>
+                <w:rFonts w:asciiTheme="majorHAnsi" w:eastAsia="Calibri" w:hAnsiTheme="majorHAnsi" w:cstheme="majorHAnsi"/>
+                <w:sz w:val="24"/>
+                <w:szCs w:val="24"/>
+              </w:rPr>
+            </w:pPr>
+            <w:r>
+              <w:rPr>
+                <w:rFonts w:asciiTheme="majorHAnsi" w:eastAsia="Calibri" w:hAnsiTheme="majorHAnsi" w:cstheme="majorHAnsi"/>
+                <w:sz w:val="24"/>
+                <w:szCs w:val="24"/>
+              </w:rPr>
+              <w:t>Player lands on new square.</w:t>
             </w:r>
           </w:p>
         </w:tc>
       </w:tr>
       <w:tr>
         <w:trPr>
-          <w:trHeight w:val="1240"/>
+          <w:trHeight w:val="854"/>
         </w:trPr>
         <w:tc>
           <w:tcPr>
@@ -439,13 +461,15 @@
           <w:p>
             <w:pPr>
               <w:rPr>
-                <w:b/>
-                <w:sz w:val="24"/>
-                <w:szCs w:val="24"/>
-              </w:rPr>
-            </w:pPr>
-            <w:r>
-              <w:rPr>
+                <w:rFonts w:asciiTheme="majorHAnsi" w:hAnsiTheme="majorHAnsi" w:cstheme="majorHAnsi"/>
+                <w:b/>
+                <w:sz w:val="24"/>
+                <w:szCs w:val="24"/>
+              </w:rPr>
+            </w:pPr>
+            <w:r>
+              <w:rPr>
+                <w:rFonts w:asciiTheme="majorHAnsi" w:hAnsiTheme="majorHAnsi" w:cstheme="majorHAnsi"/>
                 <w:b/>
                 <w:sz w:val="24"/>
                 <w:szCs w:val="24"/>
@@ -473,27 +497,28 @@
           </w:tcPr>
           <w:p>
             <w:pPr>
-              <w:ind w:left="440"/>
-              <w:rPr>
-                <w:i/>
-                <w:sz w:val="24"/>
-                <w:szCs w:val="24"/>
-              </w:rPr>
-            </w:pPr>
-            <w:r>
-              <w:rPr>
-                <w:i/>
-                <w:sz w:val="24"/>
-                <w:szCs w:val="24"/>
-              </w:rPr>
-              <w:t>-</w:t>
+              <w:rPr>
+                <w:rFonts w:asciiTheme="majorHAnsi" w:hAnsiTheme="majorHAnsi" w:cstheme="majorHAnsi"/>
+                <w:iCs/>
+                <w:sz w:val="24"/>
+                <w:szCs w:val="24"/>
+              </w:rPr>
+            </w:pPr>
+            <w:r>
+              <w:rPr>
+                <w:rFonts w:asciiTheme="majorHAnsi" w:hAnsiTheme="majorHAnsi" w:cstheme="majorHAnsi"/>
+                <w:iCs/>
+                <w:sz w:val="24"/>
+                <w:szCs w:val="24"/>
+              </w:rPr>
+              <w:t>None</w:t>
             </w:r>
           </w:p>
         </w:tc>
       </w:tr>
       <w:tr>
         <w:trPr>
-          <w:trHeight w:val="1390"/>
+          <w:trHeight w:val="840"/>
         </w:trPr>
         <w:tc>
           <w:tcPr>
@@ -515,13 +540,15 @@
           <w:p>
             <w:pPr>
               <w:rPr>
-                <w:b/>
-                <w:sz w:val="24"/>
-                <w:szCs w:val="24"/>
-              </w:rPr>
-            </w:pPr>
-            <w:r>
-              <w:rPr>
+                <w:rFonts w:asciiTheme="majorHAnsi" w:hAnsiTheme="majorHAnsi" w:cstheme="majorHAnsi"/>
+                <w:b/>
+                <w:sz w:val="24"/>
+                <w:szCs w:val="24"/>
+              </w:rPr>
+            </w:pPr>
+            <w:r>
+              <w:rPr>
+                <w:rFonts w:asciiTheme="majorHAnsi" w:hAnsiTheme="majorHAnsi" w:cstheme="majorHAnsi"/>
                 <w:b/>
                 <w:sz w:val="24"/>
                 <w:szCs w:val="24"/>
@@ -550,11 +577,27 @@
           <w:p>
             <w:pPr>
               <w:rPr>
-                <w:rFonts w:ascii="Calibri" w:eastAsia="Calibri" w:hAnsi="Calibri" w:cs="Calibri"/>
-                <w:sz w:val="24"/>
-                <w:szCs w:val="24"/>
-              </w:rPr>
-            </w:pPr>
+                <w:rFonts w:asciiTheme="majorHAnsi" w:eastAsia="Calibri" w:hAnsiTheme="majorHAnsi" w:cstheme="majorHAnsi"/>
+                <w:sz w:val="24"/>
+                <w:szCs w:val="24"/>
+              </w:rPr>
+            </w:pPr>
+            <w:r>
+              <w:rPr>
+                <w:rFonts w:asciiTheme="majorHAnsi" w:eastAsia="Calibri" w:hAnsiTheme="majorHAnsi" w:cstheme="majorHAnsi"/>
+                <w:sz w:val="24"/>
+                <w:szCs w:val="24"/>
+              </w:rPr>
+              <w:t>Player is in a new position</w:t>
+            </w:r>
+            <w:r>
+              <w:rPr>
+                <w:rFonts w:asciiTheme="majorHAnsi" w:eastAsia="Calibri" w:hAnsiTheme="majorHAnsi" w:cstheme="majorHAnsi"/>
+                <w:sz w:val="24"/>
+                <w:szCs w:val="24"/>
+              </w:rPr>
+              <w:t xml:space="preserve"> and will either plan flag or pay rent.</w:t>
+            </w:r>
           </w:p>
         </w:tc>
       </w:tr>
@@ -641,27 +684,21 @@
           <w:p>
             <w:pPr>
               <w:rPr>
-                <w:b/>
-                <w:sz w:val="24"/>
-                <w:szCs w:val="24"/>
-              </w:rPr>
-            </w:pPr>
-            <w:r>
-              <w:rPr>
+                <w:rFonts w:asciiTheme="majorHAnsi" w:hAnsiTheme="majorHAnsi" w:cstheme="majorHAnsi"/>
+                <w:b/>
+                <w:sz w:val="24"/>
+                <w:szCs w:val="24"/>
+              </w:rPr>
+            </w:pPr>
+            <w:r>
+              <w:rPr>
+                <w:rFonts w:asciiTheme="majorHAnsi" w:hAnsiTheme="majorHAnsi" w:cstheme="majorHAnsi"/>
                 <w:b/>
                 <w:sz w:val="24"/>
                 <w:szCs w:val="24"/>
               </w:rPr>
               <w:lastRenderedPageBreak/>
-              <w:t xml:space="preserve">Flow of Events for </w:t>
-            </w:r>
-            <w:r>
-              <w:rPr>
-                <w:b/>
-                <w:sz w:val="24"/>
-                <w:szCs w:val="24"/>
-              </w:rPr>
-              <w:t>‘Plant Flag’</w:t>
+              <w:t>Flow of Events for ‘Plant Flag’</w:t>
             </w:r>
           </w:p>
         </w:tc>
@@ -690,13 +727,15 @@
           <w:p>
             <w:pPr>
               <w:rPr>
-                <w:b/>
-                <w:sz w:val="24"/>
-                <w:szCs w:val="24"/>
-              </w:rPr>
-            </w:pPr>
-            <w:r>
-              <w:rPr>
+                <w:rFonts w:asciiTheme="majorHAnsi" w:hAnsiTheme="majorHAnsi" w:cstheme="majorHAnsi"/>
+                <w:b/>
+                <w:sz w:val="24"/>
+                <w:szCs w:val="24"/>
+              </w:rPr>
+            </w:pPr>
+            <w:r>
+              <w:rPr>
+                <w:rFonts w:asciiTheme="majorHAnsi" w:hAnsiTheme="majorHAnsi" w:cstheme="majorHAnsi"/>
                 <w:b/>
                 <w:sz w:val="24"/>
                 <w:szCs w:val="24"/>
@@ -725,6 +764,7 @@
           <w:p>
             <w:pPr>
               <w:rPr>
+                <w:rFonts w:asciiTheme="majorHAnsi" w:hAnsiTheme="majorHAnsi" w:cstheme="majorHAnsi"/>
                 <w:b/>
                 <w:i/>
                 <w:sz w:val="24"/>
@@ -733,21 +773,95 @@
             </w:pPr>
             <w:r>
               <w:rPr>
+                <w:rFonts w:asciiTheme="majorHAnsi" w:hAnsiTheme="majorHAnsi" w:cstheme="majorHAnsi"/>
                 <w:b/>
                 <w:i/>
                 <w:sz w:val="24"/>
                 <w:szCs w:val="24"/>
               </w:rPr>
-              <w:t xml:space="preserve">To </w:t>
-            </w:r>
-            <w:r>
-              <w:rPr>
+              <w:t xml:space="preserve">To allow a player to establish </w:t>
+            </w:r>
+            <w:r>
+              <w:rPr>
+                <w:rFonts w:asciiTheme="majorHAnsi" w:hAnsiTheme="majorHAnsi" w:cstheme="majorHAnsi"/>
                 <w:b/>
                 <w:i/>
                 <w:sz w:val="24"/>
                 <w:szCs w:val="24"/>
               </w:rPr>
-              <w:t>allow a player to establish ownership of a square</w:t>
+              <w:t>a claim</w:t>
+            </w:r>
+            <w:r>
+              <w:rPr>
+                <w:rFonts w:asciiTheme="majorHAnsi" w:hAnsiTheme="majorHAnsi" w:cstheme="majorHAnsi"/>
+                <w:b/>
+                <w:i/>
+                <w:sz w:val="24"/>
+                <w:szCs w:val="24"/>
+              </w:rPr>
+              <w:t xml:space="preserve"> o</w:t>
+            </w:r>
+            <w:r>
+              <w:rPr>
+                <w:rFonts w:asciiTheme="majorHAnsi" w:hAnsiTheme="majorHAnsi" w:cstheme="majorHAnsi"/>
+                <w:b/>
+                <w:i/>
+                <w:sz w:val="24"/>
+                <w:szCs w:val="24"/>
+              </w:rPr>
+              <w:t>n</w:t>
+            </w:r>
+            <w:r>
+              <w:rPr>
+                <w:rFonts w:asciiTheme="majorHAnsi" w:hAnsiTheme="majorHAnsi" w:cstheme="majorHAnsi"/>
+                <w:b/>
+                <w:i/>
+                <w:sz w:val="24"/>
+                <w:szCs w:val="24"/>
+              </w:rPr>
+              <w:t xml:space="preserve"> a square</w:t>
+            </w:r>
+          </w:p>
+          <w:p>
+            <w:pPr>
+              <w:rPr>
+                <w:rFonts w:asciiTheme="majorHAnsi" w:hAnsiTheme="majorHAnsi" w:cstheme="majorHAnsi"/>
+                <w:bCs/>
+                <w:iCs/>
+                <w:sz w:val="24"/>
+                <w:szCs w:val="24"/>
+              </w:rPr>
+            </w:pPr>
+            <w:r>
+              <w:rPr>
+                <w:rFonts w:asciiTheme="majorHAnsi" w:hAnsiTheme="majorHAnsi" w:cstheme="majorHAnsi"/>
+                <w:bCs/>
+                <w:iCs/>
+                <w:sz w:val="24"/>
+                <w:szCs w:val="24"/>
+              </w:rPr>
+              <w:t>Starts when a player has moved to a new square.</w:t>
+            </w:r>
+          </w:p>
+          <w:p>
+            <w:pPr>
+              <w:rPr>
+                <w:rFonts w:asciiTheme="majorHAnsi" w:hAnsiTheme="majorHAnsi" w:cstheme="majorHAnsi"/>
+                <w:bCs/>
+                <w:iCs/>
+                <w:sz w:val="24"/>
+                <w:szCs w:val="24"/>
+              </w:rPr>
+            </w:pPr>
+            <w:r>
+              <w:rPr>
+                <w:rFonts w:asciiTheme="majorHAnsi" w:hAnsiTheme="majorHAnsi" w:cstheme="majorHAnsi"/>
+                <w:bCs/>
+                <w:iCs/>
+                <w:sz w:val="24"/>
+                <w:szCs w:val="24"/>
+              </w:rPr>
+              <w:t>Ends when a player has ‘planted a flag’.</w:t>
             </w:r>
           </w:p>
         </w:tc>
@@ -776,13 +890,15 @@
           <w:p>
             <w:pPr>
               <w:rPr>
-                <w:b/>
-                <w:sz w:val="24"/>
-                <w:szCs w:val="24"/>
-              </w:rPr>
-            </w:pPr>
-            <w:r>
-              <w:rPr>
+                <w:rFonts w:asciiTheme="majorHAnsi" w:hAnsiTheme="majorHAnsi" w:cstheme="majorHAnsi"/>
+                <w:b/>
+                <w:sz w:val="24"/>
+                <w:szCs w:val="24"/>
+              </w:rPr>
+            </w:pPr>
+            <w:r>
+              <w:rPr>
+                <w:rFonts w:asciiTheme="majorHAnsi" w:hAnsiTheme="majorHAnsi" w:cstheme="majorHAnsi"/>
                 <w:b/>
                 <w:sz w:val="24"/>
                 <w:szCs w:val="24"/>
@@ -811,25 +927,33 @@
           <w:p>
             <w:pPr>
               <w:rPr>
-                <w:rFonts w:ascii="Calibri" w:eastAsia="Calibri" w:hAnsi="Calibri" w:cs="Calibri"/>
-                <w:sz w:val="24"/>
-                <w:szCs w:val="24"/>
-              </w:rPr>
-            </w:pPr>
-            <w:r>
-              <w:rPr>
-                <w:rFonts w:ascii="Calibri" w:eastAsia="Calibri" w:hAnsi="Calibri" w:cs="Calibri"/>
-                <w:sz w:val="24"/>
-                <w:szCs w:val="24"/>
-              </w:rPr>
-              <w:t>The player has landed on the square and it is not already owned.</w:t>
+                <w:rFonts w:asciiTheme="majorHAnsi" w:eastAsia="Calibri" w:hAnsiTheme="majorHAnsi" w:cstheme="majorHAnsi"/>
+                <w:sz w:val="24"/>
+                <w:szCs w:val="24"/>
+              </w:rPr>
+            </w:pPr>
+            <w:r>
+              <w:rPr>
+                <w:rFonts w:asciiTheme="majorHAnsi" w:eastAsia="Calibri" w:hAnsiTheme="majorHAnsi" w:cstheme="majorHAnsi"/>
+                <w:sz w:val="24"/>
+                <w:szCs w:val="24"/>
+              </w:rPr>
+              <w:t>The player has landed on the square</w:t>
+            </w:r>
+            <w:r>
+              <w:rPr>
+                <w:rFonts w:asciiTheme="majorHAnsi" w:eastAsia="Calibri" w:hAnsiTheme="majorHAnsi" w:cstheme="majorHAnsi"/>
+                <w:sz w:val="24"/>
+                <w:szCs w:val="24"/>
+              </w:rPr>
+              <w:t>.</w:t>
             </w:r>
           </w:p>
         </w:tc>
       </w:tr>
       <w:tr>
         <w:trPr>
-          <w:trHeight w:val="4105"/>
+          <w:trHeight w:val="2296"/>
         </w:trPr>
         <w:tc>
           <w:tcPr>
@@ -851,13 +975,15 @@
           <w:p>
             <w:pPr>
               <w:rPr>
-                <w:b/>
-                <w:sz w:val="24"/>
-                <w:szCs w:val="24"/>
-              </w:rPr>
-            </w:pPr>
-            <w:r>
-              <w:rPr>
+                <w:rFonts w:asciiTheme="majorHAnsi" w:hAnsiTheme="majorHAnsi" w:cstheme="majorHAnsi"/>
+                <w:b/>
+                <w:sz w:val="24"/>
+                <w:szCs w:val="24"/>
+              </w:rPr>
+            </w:pPr>
+            <w:r>
+              <w:rPr>
+                <w:rFonts w:asciiTheme="majorHAnsi" w:hAnsiTheme="majorHAnsi" w:cstheme="majorHAnsi"/>
                 <w:b/>
                 <w:sz w:val="24"/>
                 <w:szCs w:val="24"/>
@@ -885,128 +1011,161 @@
           </w:tcPr>
           <w:p>
             <w:pPr>
-              <w:ind w:left="440"/>
-              <w:rPr>
-                <w:i/>
-                <w:sz w:val="24"/>
-                <w:szCs w:val="24"/>
-              </w:rPr>
-            </w:pPr>
-            <w:r>
-              <w:rPr>
-                <w:i/>
-                <w:sz w:val="24"/>
-                <w:szCs w:val="24"/>
-              </w:rPr>
-              <w:t>I have just left his flow in as a reminder of the kind of detail required.</w:t>
-            </w:r>
-          </w:p>
-          <w:p>
-            <w:pPr>
-              <w:ind w:left="440"/>
-              <w:rPr>
-                <w:rFonts w:ascii="Calibri" w:eastAsia="Calibri" w:hAnsi="Calibri" w:cs="Calibri"/>
-                <w:sz w:val="24"/>
-                <w:szCs w:val="24"/>
-              </w:rPr>
-            </w:pPr>
-            <w:r>
-              <w:rPr>
-                <w:rFonts w:ascii="Calibri" w:eastAsia="Calibri" w:hAnsi="Calibri" w:cs="Calibri"/>
-                <w:sz w:val="24"/>
-                <w:szCs w:val="24"/>
-              </w:rPr>
-              <w:t>1.The user selects the rectangle tool (if necessary)</w:t>
-            </w:r>
-          </w:p>
-          <w:p>
-            <w:pPr>
-              <w:ind w:left="440"/>
-              <w:rPr>
-                <w:rFonts w:ascii="Calibri" w:eastAsia="Calibri" w:hAnsi="Calibri" w:cs="Calibri"/>
-                <w:sz w:val="24"/>
-                <w:szCs w:val="24"/>
-              </w:rPr>
-            </w:pPr>
-            <w:r>
-              <w:rPr>
-                <w:rFonts w:ascii="Calibri" w:eastAsia="Calibri" w:hAnsi="Calibri" w:cs="Calibri"/>
-                <w:sz w:val="24"/>
-                <w:szCs w:val="24"/>
-              </w:rPr>
-              <w:t>2.The user moves the cursor to the required location</w:t>
-            </w:r>
-          </w:p>
-          <w:p>
-            <w:pPr>
-              <w:ind w:left="440"/>
-              <w:rPr>
-                <w:rFonts w:ascii="Calibri" w:eastAsia="Calibri" w:hAnsi="Calibri" w:cs="Calibri"/>
-                <w:sz w:val="24"/>
-                <w:szCs w:val="24"/>
-              </w:rPr>
-            </w:pPr>
-            <w:r>
-              <w:rPr>
-                <w:rFonts w:ascii="Calibri" w:eastAsia="Calibri" w:hAnsi="Calibri" w:cs="Calibri"/>
-                <w:sz w:val="24"/>
-                <w:szCs w:val="24"/>
-              </w:rPr>
-              <w:t>3.the user presses the mouse button</w:t>
-            </w:r>
-          </w:p>
-          <w:p>
-            <w:pPr>
-              <w:ind w:left="440"/>
-              <w:rPr>
-                <w:rFonts w:ascii="Calibri" w:eastAsia="Calibri" w:hAnsi="Calibri" w:cs="Calibri"/>
-                <w:sz w:val="24"/>
-                <w:szCs w:val="24"/>
-              </w:rPr>
-            </w:pPr>
-            <w:r>
-              <w:rPr>
-                <w:rFonts w:ascii="Calibri" w:eastAsia="Calibri" w:hAnsi="Calibri" w:cs="Calibri"/>
-                <w:sz w:val="24"/>
-                <w:szCs w:val="24"/>
-              </w:rPr>
-              <w:t>4.The user moves the cursor to a new position. A dotted line version of the rectangle appears as the cursor moves.</w:t>
-            </w:r>
-          </w:p>
-          <w:p>
-            <w:pPr>
-              <w:ind w:left="440"/>
-              <w:rPr>
-                <w:rFonts w:ascii="Calibri" w:eastAsia="Calibri" w:hAnsi="Calibri" w:cs="Calibri"/>
-                <w:sz w:val="24"/>
-                <w:szCs w:val="24"/>
-              </w:rPr>
-            </w:pPr>
-            <w:r>
-              <w:rPr>
-                <w:rFonts w:ascii="Calibri" w:eastAsia="Calibri" w:hAnsi="Calibri" w:cs="Calibri"/>
-                <w:sz w:val="24"/>
-                <w:szCs w:val="24"/>
-              </w:rPr>
-              <w:t xml:space="preserve">5.The user releases the mouse </w:t>
-            </w:r>
-            <w:proofErr w:type="gramStart"/>
-            <w:r>
-              <w:rPr>
-                <w:rFonts w:ascii="Calibri" w:eastAsia="Calibri" w:hAnsi="Calibri" w:cs="Calibri"/>
-                <w:sz w:val="24"/>
-                <w:szCs w:val="24"/>
-              </w:rPr>
-              <w:t>button</w:t>
-            </w:r>
-            <w:proofErr w:type="gramEnd"/>
-            <w:r>
-              <w:rPr>
-                <w:rFonts w:ascii="Calibri" w:eastAsia="Calibri" w:hAnsi="Calibri" w:cs="Calibri"/>
-                <w:sz w:val="24"/>
-                <w:szCs w:val="24"/>
-              </w:rPr>
-              <w:t xml:space="preserve"> and the new rectangle is displayed </w:t>
+              <w:pStyle w:val="ListParagraph"/>
+              <w:numPr>
+                <w:ilvl w:val="0"/>
+                <w:numId w:val="2"/>
+              </w:numPr>
+              <w:rPr>
+                <w:rFonts w:asciiTheme="majorHAnsi" w:eastAsia="Calibri" w:hAnsiTheme="majorHAnsi" w:cstheme="majorHAnsi"/>
+                <w:iCs/>
+                <w:sz w:val="24"/>
+                <w:szCs w:val="24"/>
+              </w:rPr>
+            </w:pPr>
+            <w:r>
+              <w:rPr>
+                <w:rFonts w:asciiTheme="majorHAnsi" w:eastAsia="Calibri" w:hAnsiTheme="majorHAnsi" w:cstheme="majorHAnsi"/>
+                <w:iCs/>
+                <w:sz w:val="24"/>
+                <w:szCs w:val="24"/>
+              </w:rPr>
+              <w:t>System checks if square is already claimed by another player.</w:t>
+            </w:r>
+          </w:p>
+          <w:p>
+            <w:pPr>
+              <w:pStyle w:val="ListParagraph"/>
+              <w:numPr>
+                <w:ilvl w:val="0"/>
+                <w:numId w:val="2"/>
+              </w:numPr>
+              <w:rPr>
+                <w:rFonts w:asciiTheme="majorHAnsi" w:eastAsia="Calibri" w:hAnsiTheme="majorHAnsi" w:cstheme="majorHAnsi"/>
+                <w:iCs/>
+                <w:sz w:val="24"/>
+                <w:szCs w:val="24"/>
+              </w:rPr>
+            </w:pPr>
+            <w:r>
+              <w:rPr>
+                <w:rFonts w:asciiTheme="majorHAnsi" w:eastAsia="Calibri" w:hAnsiTheme="majorHAnsi" w:cstheme="majorHAnsi"/>
+                <w:iCs/>
+                <w:sz w:val="24"/>
+                <w:szCs w:val="24"/>
+              </w:rPr>
+              <w:t xml:space="preserve">System checks if any element of the ‘system’ is </w:t>
+            </w:r>
+            <w:r>
+              <w:rPr>
+                <w:rFonts w:asciiTheme="majorHAnsi" w:hAnsiTheme="majorHAnsi" w:cstheme="majorHAnsi"/>
+                <w:iCs/>
+                <w:sz w:val="24"/>
+                <w:szCs w:val="24"/>
+              </w:rPr>
+              <w:t xml:space="preserve">already </w:t>
+            </w:r>
+            <w:r>
+              <w:rPr>
+                <w:rFonts w:asciiTheme="majorHAnsi" w:hAnsiTheme="majorHAnsi" w:cstheme="majorHAnsi"/>
+                <w:iCs/>
+                <w:sz w:val="24"/>
+                <w:szCs w:val="24"/>
+              </w:rPr>
+              <w:t>under</w:t>
+            </w:r>
+            <w:r>
+              <w:rPr>
+                <w:rFonts w:asciiTheme="majorHAnsi" w:hAnsiTheme="majorHAnsi" w:cstheme="majorHAnsi"/>
+                <w:iCs/>
+                <w:sz w:val="24"/>
+                <w:szCs w:val="24"/>
+              </w:rPr>
+              <w:t xml:space="preserve"> the</w:t>
+            </w:r>
+            <w:r>
+              <w:rPr>
+                <w:rFonts w:asciiTheme="majorHAnsi" w:hAnsiTheme="majorHAnsi" w:cstheme="majorHAnsi"/>
+                <w:iCs/>
+                <w:sz w:val="24"/>
+                <w:szCs w:val="24"/>
+              </w:rPr>
+              <w:t xml:space="preserve"> custody of another player</w:t>
+            </w:r>
+            <w:r>
+              <w:rPr>
+                <w:rFonts w:asciiTheme="majorHAnsi" w:hAnsiTheme="majorHAnsi" w:cstheme="majorHAnsi"/>
+                <w:iCs/>
+                <w:sz w:val="24"/>
+                <w:szCs w:val="24"/>
+              </w:rPr>
+              <w:t>.</w:t>
+            </w:r>
+          </w:p>
+          <w:p>
+            <w:pPr>
+              <w:pStyle w:val="ListParagraph"/>
+              <w:numPr>
+                <w:ilvl w:val="0"/>
+                <w:numId w:val="2"/>
+              </w:numPr>
+              <w:rPr>
+                <w:rFonts w:asciiTheme="majorHAnsi" w:eastAsia="Calibri" w:hAnsiTheme="majorHAnsi" w:cstheme="majorHAnsi"/>
+                <w:iCs/>
+                <w:sz w:val="24"/>
+                <w:szCs w:val="24"/>
+              </w:rPr>
+            </w:pPr>
+            <w:r>
+              <w:rPr>
+                <w:rFonts w:asciiTheme="majorHAnsi" w:eastAsia="Calibri" w:hAnsiTheme="majorHAnsi" w:cstheme="majorHAnsi"/>
+                <w:iCs/>
+                <w:sz w:val="24"/>
+                <w:szCs w:val="24"/>
+              </w:rPr>
+              <w:t>Player decides to claim custodianship.</w:t>
+            </w:r>
+          </w:p>
+          <w:p>
+            <w:pPr>
+              <w:pStyle w:val="ListParagraph"/>
+              <w:numPr>
+                <w:ilvl w:val="0"/>
+                <w:numId w:val="2"/>
+              </w:numPr>
+              <w:rPr>
+                <w:rFonts w:asciiTheme="majorHAnsi" w:eastAsia="Calibri" w:hAnsiTheme="majorHAnsi" w:cstheme="majorHAnsi"/>
+                <w:iCs/>
+                <w:sz w:val="24"/>
+                <w:szCs w:val="24"/>
+              </w:rPr>
+            </w:pPr>
+            <w:r>
+              <w:rPr>
+                <w:rFonts w:asciiTheme="majorHAnsi" w:eastAsia="Calibri" w:hAnsiTheme="majorHAnsi" w:cstheme="majorHAnsi"/>
+                <w:iCs/>
+                <w:sz w:val="24"/>
+                <w:szCs w:val="24"/>
+              </w:rPr>
+              <w:t xml:space="preserve">System marks square as </w:t>
+            </w:r>
+            <w:r>
+              <w:rPr>
+                <w:rFonts w:asciiTheme="majorHAnsi" w:eastAsia="Calibri" w:hAnsiTheme="majorHAnsi" w:cstheme="majorHAnsi"/>
+                <w:iCs/>
+                <w:sz w:val="24"/>
+                <w:szCs w:val="24"/>
+              </w:rPr>
+              <w:t>belonging</w:t>
+            </w:r>
+            <w:r>
+              <w:rPr>
+                <w:rFonts w:asciiTheme="majorHAnsi" w:eastAsia="Calibri" w:hAnsiTheme="majorHAnsi" w:cstheme="majorHAnsi"/>
+                <w:iCs/>
+                <w:sz w:val="24"/>
+                <w:szCs w:val="24"/>
+              </w:rPr>
+              <w:t xml:space="preserve"> to player.</w:t>
             </w:r>
           </w:p>
         </w:tc>
@@ -1035,13 +1194,15 @@
           <w:p>
             <w:pPr>
               <w:rPr>
-                <w:b/>
-                <w:sz w:val="24"/>
-                <w:szCs w:val="24"/>
-              </w:rPr>
-            </w:pPr>
-            <w:r>
-              <w:rPr>
+                <w:rFonts w:asciiTheme="majorHAnsi" w:hAnsiTheme="majorHAnsi" w:cstheme="majorHAnsi"/>
+                <w:b/>
+                <w:sz w:val="24"/>
+                <w:szCs w:val="24"/>
+              </w:rPr>
+            </w:pPr>
+            <w:r>
+              <w:rPr>
+                <w:rFonts w:asciiTheme="majorHAnsi" w:hAnsiTheme="majorHAnsi" w:cstheme="majorHAnsi"/>
                 <w:b/>
                 <w:sz w:val="24"/>
                 <w:szCs w:val="24"/>
@@ -1069,20 +1230,104 @@
           </w:tcPr>
           <w:p>
             <w:pPr>
-              <w:ind w:left="440"/>
-              <w:rPr>
-                <w:i/>
-                <w:sz w:val="24"/>
-                <w:szCs w:val="24"/>
-              </w:rPr>
-            </w:pPr>
-            <w:r>
-              <w:rPr>
-                <w:i/>
-                <w:sz w:val="24"/>
-                <w:szCs w:val="24"/>
-              </w:rPr>
-              <w:t>-</w:t>
+              <w:pStyle w:val="ListParagraph"/>
+              <w:numPr>
+                <w:ilvl w:val="0"/>
+                <w:numId w:val="3"/>
+              </w:numPr>
+              <w:rPr>
+                <w:rFonts w:asciiTheme="majorHAnsi" w:hAnsiTheme="majorHAnsi" w:cstheme="majorHAnsi"/>
+                <w:iCs/>
+                <w:sz w:val="24"/>
+                <w:szCs w:val="24"/>
+              </w:rPr>
+            </w:pPr>
+            <w:r>
+              <w:rPr>
+                <w:rFonts w:asciiTheme="majorHAnsi" w:hAnsiTheme="majorHAnsi" w:cstheme="majorHAnsi"/>
+                <w:iCs/>
+                <w:sz w:val="24"/>
+                <w:szCs w:val="24"/>
+              </w:rPr>
+              <w:t xml:space="preserve">Player lands on square </w:t>
+            </w:r>
+            <w:r>
+              <w:rPr>
+                <w:rFonts w:asciiTheme="majorHAnsi" w:hAnsiTheme="majorHAnsi" w:cstheme="majorHAnsi"/>
+                <w:iCs/>
+                <w:sz w:val="24"/>
+                <w:szCs w:val="24"/>
+              </w:rPr>
+              <w:t xml:space="preserve">in a system </w:t>
+            </w:r>
+            <w:r>
+              <w:rPr>
+                <w:rFonts w:asciiTheme="majorHAnsi" w:hAnsiTheme="majorHAnsi" w:cstheme="majorHAnsi"/>
+                <w:iCs/>
+                <w:sz w:val="24"/>
+                <w:szCs w:val="24"/>
+              </w:rPr>
+              <w:t xml:space="preserve">which </w:t>
+            </w:r>
+            <w:r>
+              <w:rPr>
+                <w:rFonts w:asciiTheme="majorHAnsi" w:hAnsiTheme="majorHAnsi" w:cstheme="majorHAnsi"/>
+                <w:iCs/>
+                <w:sz w:val="24"/>
+                <w:szCs w:val="24"/>
+              </w:rPr>
+              <w:t xml:space="preserve">has an element already </w:t>
+            </w:r>
+            <w:r>
+              <w:rPr>
+                <w:rFonts w:asciiTheme="majorHAnsi" w:hAnsiTheme="majorHAnsi" w:cstheme="majorHAnsi"/>
+                <w:iCs/>
+                <w:sz w:val="24"/>
+                <w:szCs w:val="24"/>
+              </w:rPr>
+              <w:t>under</w:t>
+            </w:r>
+            <w:r>
+              <w:rPr>
+                <w:rFonts w:asciiTheme="majorHAnsi" w:hAnsiTheme="majorHAnsi" w:cstheme="majorHAnsi"/>
+                <w:iCs/>
+                <w:sz w:val="24"/>
+                <w:szCs w:val="24"/>
+              </w:rPr>
+              <w:t xml:space="preserve"> the</w:t>
+            </w:r>
+            <w:r>
+              <w:rPr>
+                <w:rFonts w:asciiTheme="majorHAnsi" w:hAnsiTheme="majorHAnsi" w:cstheme="majorHAnsi"/>
+                <w:iCs/>
+                <w:sz w:val="24"/>
+                <w:szCs w:val="24"/>
+              </w:rPr>
+              <w:t xml:space="preserve"> custody of another player.</w:t>
+            </w:r>
+          </w:p>
+          <w:p>
+            <w:pPr>
+              <w:pStyle w:val="ListParagraph"/>
+              <w:numPr>
+                <w:ilvl w:val="0"/>
+                <w:numId w:val="3"/>
+              </w:numPr>
+              <w:rPr>
+                <w:rFonts w:asciiTheme="majorHAnsi" w:hAnsiTheme="majorHAnsi" w:cstheme="majorHAnsi"/>
+                <w:iCs/>
+                <w:sz w:val="24"/>
+                <w:szCs w:val="24"/>
+              </w:rPr>
+            </w:pPr>
+            <w:r>
+              <w:rPr>
+                <w:rFonts w:asciiTheme="majorHAnsi" w:hAnsiTheme="majorHAnsi" w:cstheme="majorHAnsi"/>
+                <w:iCs/>
+                <w:sz w:val="24"/>
+                <w:szCs w:val="24"/>
+              </w:rPr>
+              <w:t>Player opts not to plant a flag (to avoid disrupting development).</w:t>
             </w:r>
           </w:p>
         </w:tc>
@@ -1111,13 +1356,15 @@
           <w:p>
             <w:pPr>
               <w:rPr>
-                <w:b/>
-                <w:sz w:val="24"/>
-                <w:szCs w:val="24"/>
-              </w:rPr>
-            </w:pPr>
-            <w:r>
-              <w:rPr>
+                <w:rFonts w:asciiTheme="majorHAnsi" w:hAnsiTheme="majorHAnsi" w:cstheme="majorHAnsi"/>
+                <w:b/>
+                <w:sz w:val="24"/>
+                <w:szCs w:val="24"/>
+              </w:rPr>
+            </w:pPr>
+            <w:r>
+              <w:rPr>
+                <w:rFonts w:asciiTheme="majorHAnsi" w:hAnsiTheme="majorHAnsi" w:cstheme="majorHAnsi"/>
                 <w:b/>
                 <w:sz w:val="24"/>
                 <w:szCs w:val="24"/>
@@ -1145,12 +1392,25 @@
           </w:tcPr>
           <w:p>
             <w:pPr>
-              <w:rPr>
-                <w:rFonts w:ascii="Calibri" w:eastAsia="Calibri" w:hAnsi="Calibri" w:cs="Calibri"/>
-                <w:sz w:val="24"/>
-                <w:szCs w:val="24"/>
-              </w:rPr>
-            </w:pPr>
+              <w:pStyle w:val="ListParagraph"/>
+              <w:numPr>
+                <w:ilvl w:val="0"/>
+                <w:numId w:val="4"/>
+              </w:numPr>
+              <w:rPr>
+                <w:rFonts w:asciiTheme="majorHAnsi" w:eastAsia="Calibri" w:hAnsiTheme="majorHAnsi" w:cstheme="majorHAnsi"/>
+                <w:sz w:val="24"/>
+                <w:szCs w:val="24"/>
+              </w:rPr>
+            </w:pPr>
+            <w:r>
+              <w:rPr>
+                <w:rFonts w:asciiTheme="majorHAnsi" w:eastAsia="Calibri" w:hAnsiTheme="majorHAnsi" w:cstheme="majorHAnsi"/>
+                <w:sz w:val="24"/>
+                <w:szCs w:val="24"/>
+              </w:rPr>
+              <w:t>Player is assigned custody of the square or not.</w:t>
+            </w:r>
           </w:p>
         </w:tc>
       </w:tr>
@@ -1237,27 +1497,21 @@
           <w:p>
             <w:pPr>
               <w:rPr>
-                <w:b/>
-                <w:sz w:val="24"/>
-                <w:szCs w:val="24"/>
-              </w:rPr>
-            </w:pPr>
-            <w:r>
-              <w:rPr>
+                <w:rFonts w:asciiTheme="majorHAnsi" w:hAnsiTheme="majorHAnsi" w:cstheme="majorHAnsi"/>
+                <w:b/>
+                <w:sz w:val="24"/>
+                <w:szCs w:val="24"/>
+              </w:rPr>
+            </w:pPr>
+            <w:r>
+              <w:rPr>
+                <w:rFonts w:asciiTheme="majorHAnsi" w:hAnsiTheme="majorHAnsi" w:cstheme="majorHAnsi"/>
                 <w:b/>
                 <w:sz w:val="24"/>
                 <w:szCs w:val="24"/>
               </w:rPr>
               <w:lastRenderedPageBreak/>
-              <w:t xml:space="preserve">Flow of Events for </w:t>
-            </w:r>
-            <w:r>
-              <w:rPr>
-                <w:b/>
-                <w:sz w:val="24"/>
-                <w:szCs w:val="24"/>
-              </w:rPr>
-              <w:t>‘Pay Rent’</w:t>
+              <w:t>Flow of Events for ‘Pay Rent’</w:t>
             </w:r>
           </w:p>
         </w:tc>
@@ -1286,13 +1540,15 @@
           <w:p>
             <w:pPr>
               <w:rPr>
-                <w:b/>
-                <w:sz w:val="24"/>
-                <w:szCs w:val="24"/>
-              </w:rPr>
-            </w:pPr>
-            <w:r>
-              <w:rPr>
+                <w:rFonts w:asciiTheme="majorHAnsi" w:hAnsiTheme="majorHAnsi" w:cstheme="majorHAnsi"/>
+                <w:b/>
+                <w:sz w:val="24"/>
+                <w:szCs w:val="24"/>
+              </w:rPr>
+            </w:pPr>
+            <w:r>
+              <w:rPr>
+                <w:rFonts w:asciiTheme="majorHAnsi" w:hAnsiTheme="majorHAnsi" w:cstheme="majorHAnsi"/>
                 <w:b/>
                 <w:sz w:val="24"/>
                 <w:szCs w:val="24"/>
@@ -1321,6 +1577,7 @@
           <w:p>
             <w:pPr>
               <w:rPr>
+                <w:rFonts w:asciiTheme="majorHAnsi" w:hAnsiTheme="majorHAnsi" w:cstheme="majorHAnsi"/>
                 <w:b/>
                 <w:i/>
                 <w:sz w:val="24"/>
@@ -1329,12 +1586,79 @@
             </w:pPr>
             <w:r>
               <w:rPr>
+                <w:rFonts w:asciiTheme="majorHAnsi" w:hAnsiTheme="majorHAnsi" w:cstheme="majorHAnsi"/>
                 <w:b/>
                 <w:i/>
                 <w:sz w:val="24"/>
                 <w:szCs w:val="24"/>
               </w:rPr>
-              <w:t>To pay rent to another player/team</w:t>
+              <w:t>To pay rent to another player</w:t>
+            </w:r>
+            <w:r>
+              <w:rPr>
+                <w:rFonts w:asciiTheme="majorHAnsi" w:hAnsiTheme="majorHAnsi" w:cstheme="majorHAnsi"/>
+                <w:b/>
+                <w:i/>
+                <w:sz w:val="24"/>
+                <w:szCs w:val="24"/>
+              </w:rPr>
+              <w:t>.</w:t>
+            </w:r>
+          </w:p>
+          <w:p>
+            <w:pPr>
+              <w:rPr>
+                <w:rFonts w:asciiTheme="majorHAnsi" w:hAnsiTheme="majorHAnsi" w:cstheme="majorHAnsi"/>
+                <w:b/>
+                <w:i/>
+                <w:sz w:val="24"/>
+                <w:szCs w:val="24"/>
+              </w:rPr>
+            </w:pPr>
+          </w:p>
+          <w:p>
+            <w:pPr>
+              <w:rPr>
+                <w:rFonts w:asciiTheme="majorHAnsi" w:hAnsiTheme="majorHAnsi" w:cstheme="majorHAnsi"/>
+                <w:b/>
+                <w:i/>
+                <w:sz w:val="24"/>
+                <w:szCs w:val="24"/>
+              </w:rPr>
+            </w:pPr>
+            <w:r>
+              <w:rPr>
+                <w:rFonts w:asciiTheme="majorHAnsi" w:hAnsiTheme="majorHAnsi" w:cstheme="majorHAnsi"/>
+                <w:b/>
+                <w:i/>
+                <w:sz w:val="24"/>
+                <w:szCs w:val="24"/>
+              </w:rPr>
+              <w:t xml:space="preserve">question here – if you have only planted a flag is rent due?  This is unclear in our game guide – is there a sliding scale of rent – </w:t>
+            </w:r>
+            <w:proofErr w:type="spellStart"/>
+            <w:proofErr w:type="gramStart"/>
+            <w:r>
+              <w:rPr>
+                <w:rFonts w:asciiTheme="majorHAnsi" w:hAnsiTheme="majorHAnsi" w:cstheme="majorHAnsi"/>
+                <w:b/>
+                <w:i/>
+                <w:sz w:val="24"/>
+                <w:szCs w:val="24"/>
+              </w:rPr>
+              <w:t>eg</w:t>
+            </w:r>
+            <w:proofErr w:type="spellEnd"/>
+            <w:proofErr w:type="gramEnd"/>
+            <w:r>
+              <w:rPr>
+                <w:rFonts w:asciiTheme="majorHAnsi" w:hAnsiTheme="majorHAnsi" w:cstheme="majorHAnsi"/>
+                <w:b/>
+                <w:i/>
+                <w:sz w:val="24"/>
+                <w:szCs w:val="24"/>
+              </w:rPr>
+              <w:t xml:space="preserve"> more is due when there is a development in place?</w:t>
             </w:r>
           </w:p>
         </w:tc>
@@ -1363,13 +1687,15 @@
           <w:p>
             <w:pPr>
               <w:rPr>
-                <w:b/>
-                <w:sz w:val="24"/>
-                <w:szCs w:val="24"/>
-              </w:rPr>
-            </w:pPr>
-            <w:r>
-              <w:rPr>
+                <w:rFonts w:asciiTheme="majorHAnsi" w:hAnsiTheme="majorHAnsi" w:cstheme="majorHAnsi"/>
+                <w:b/>
+                <w:sz w:val="24"/>
+                <w:szCs w:val="24"/>
+              </w:rPr>
+            </w:pPr>
+            <w:r>
+              <w:rPr>
+                <w:rFonts w:asciiTheme="majorHAnsi" w:hAnsiTheme="majorHAnsi" w:cstheme="majorHAnsi"/>
                 <w:b/>
                 <w:sz w:val="24"/>
                 <w:szCs w:val="24"/>
@@ -1398,14 +1724,14 @@
           <w:p>
             <w:pPr>
               <w:rPr>
-                <w:rFonts w:ascii="Calibri" w:eastAsia="Calibri" w:hAnsi="Calibri" w:cs="Calibri"/>
-                <w:sz w:val="24"/>
-                <w:szCs w:val="24"/>
-              </w:rPr>
-            </w:pPr>
-            <w:r>
-              <w:rPr>
-                <w:rFonts w:ascii="Calibri" w:eastAsia="Calibri" w:hAnsi="Calibri" w:cs="Calibri"/>
+                <w:rFonts w:asciiTheme="majorHAnsi" w:eastAsia="Calibri" w:hAnsiTheme="majorHAnsi" w:cstheme="majorHAnsi"/>
+                <w:sz w:val="24"/>
+                <w:szCs w:val="24"/>
+              </w:rPr>
+            </w:pPr>
+            <w:r>
+              <w:rPr>
+                <w:rFonts w:asciiTheme="majorHAnsi" w:eastAsia="Calibri" w:hAnsiTheme="majorHAnsi" w:cstheme="majorHAnsi"/>
                 <w:sz w:val="24"/>
                 <w:szCs w:val="24"/>
               </w:rPr>
@@ -1416,7 +1742,7 @@
       </w:tr>
       <w:tr>
         <w:trPr>
-          <w:trHeight w:val="4105"/>
+          <w:trHeight w:val="2886"/>
         </w:trPr>
         <w:tc>
           <w:tcPr>
@@ -1438,13 +1764,15 @@
           <w:p>
             <w:pPr>
               <w:rPr>
-                <w:b/>
-                <w:sz w:val="24"/>
-                <w:szCs w:val="24"/>
-              </w:rPr>
-            </w:pPr>
-            <w:r>
-              <w:rPr>
+                <w:rFonts w:asciiTheme="majorHAnsi" w:hAnsiTheme="majorHAnsi" w:cstheme="majorHAnsi"/>
+                <w:b/>
+                <w:sz w:val="24"/>
+                <w:szCs w:val="24"/>
+              </w:rPr>
+            </w:pPr>
+            <w:r>
+              <w:rPr>
+                <w:rFonts w:asciiTheme="majorHAnsi" w:hAnsiTheme="majorHAnsi" w:cstheme="majorHAnsi"/>
                 <w:b/>
                 <w:sz w:val="24"/>
                 <w:szCs w:val="24"/>
@@ -1472,128 +1800,142 @@
           </w:tcPr>
           <w:p>
             <w:pPr>
-              <w:ind w:left="440"/>
-              <w:rPr>
-                <w:i/>
-                <w:sz w:val="24"/>
-                <w:szCs w:val="24"/>
-              </w:rPr>
-            </w:pPr>
-            <w:r>
-              <w:rPr>
-                <w:i/>
-                <w:sz w:val="24"/>
-                <w:szCs w:val="24"/>
-              </w:rPr>
-              <w:t>I have just left his flow in as a reminder of the kind of detail required.</w:t>
-            </w:r>
-          </w:p>
-          <w:p>
-            <w:pPr>
-              <w:ind w:left="440"/>
-              <w:rPr>
-                <w:rFonts w:ascii="Calibri" w:eastAsia="Calibri" w:hAnsi="Calibri" w:cs="Calibri"/>
-                <w:sz w:val="24"/>
-                <w:szCs w:val="24"/>
-              </w:rPr>
-            </w:pPr>
-            <w:r>
-              <w:rPr>
-                <w:rFonts w:ascii="Calibri" w:eastAsia="Calibri" w:hAnsi="Calibri" w:cs="Calibri"/>
-                <w:sz w:val="24"/>
-                <w:szCs w:val="24"/>
-              </w:rPr>
-              <w:t>1.The user selects the rectangle tool (if necessary)</w:t>
-            </w:r>
-          </w:p>
-          <w:p>
-            <w:pPr>
-              <w:ind w:left="440"/>
-              <w:rPr>
-                <w:rFonts w:ascii="Calibri" w:eastAsia="Calibri" w:hAnsi="Calibri" w:cs="Calibri"/>
-                <w:sz w:val="24"/>
-                <w:szCs w:val="24"/>
-              </w:rPr>
-            </w:pPr>
-            <w:r>
-              <w:rPr>
-                <w:rFonts w:ascii="Calibri" w:eastAsia="Calibri" w:hAnsi="Calibri" w:cs="Calibri"/>
-                <w:sz w:val="24"/>
-                <w:szCs w:val="24"/>
-              </w:rPr>
-              <w:t>2.The user moves the cursor to the required location</w:t>
-            </w:r>
-          </w:p>
-          <w:p>
-            <w:pPr>
-              <w:ind w:left="440"/>
-              <w:rPr>
-                <w:rFonts w:ascii="Calibri" w:eastAsia="Calibri" w:hAnsi="Calibri" w:cs="Calibri"/>
-                <w:sz w:val="24"/>
-                <w:szCs w:val="24"/>
-              </w:rPr>
-            </w:pPr>
-            <w:r>
-              <w:rPr>
-                <w:rFonts w:ascii="Calibri" w:eastAsia="Calibri" w:hAnsi="Calibri" w:cs="Calibri"/>
-                <w:sz w:val="24"/>
-                <w:szCs w:val="24"/>
-              </w:rPr>
-              <w:t>3.the user presses the mouse button</w:t>
-            </w:r>
-          </w:p>
-          <w:p>
-            <w:pPr>
-              <w:ind w:left="440"/>
-              <w:rPr>
-                <w:rFonts w:ascii="Calibri" w:eastAsia="Calibri" w:hAnsi="Calibri" w:cs="Calibri"/>
-                <w:sz w:val="24"/>
-                <w:szCs w:val="24"/>
-              </w:rPr>
-            </w:pPr>
-            <w:r>
-              <w:rPr>
-                <w:rFonts w:ascii="Calibri" w:eastAsia="Calibri" w:hAnsi="Calibri" w:cs="Calibri"/>
-                <w:sz w:val="24"/>
-                <w:szCs w:val="24"/>
-              </w:rPr>
-              <w:t>4.The user moves the cursor to a new position. A dotted line version of the rectangle appears as the cursor moves.</w:t>
-            </w:r>
-          </w:p>
-          <w:p>
-            <w:pPr>
-              <w:ind w:left="440"/>
-              <w:rPr>
-                <w:rFonts w:ascii="Calibri" w:eastAsia="Calibri" w:hAnsi="Calibri" w:cs="Calibri"/>
-                <w:sz w:val="24"/>
-                <w:szCs w:val="24"/>
-              </w:rPr>
-            </w:pPr>
-            <w:r>
-              <w:rPr>
-                <w:rFonts w:ascii="Calibri" w:eastAsia="Calibri" w:hAnsi="Calibri" w:cs="Calibri"/>
-                <w:sz w:val="24"/>
-                <w:szCs w:val="24"/>
-              </w:rPr>
-              <w:t xml:space="preserve">5.The user releases the mouse </w:t>
-            </w:r>
-            <w:proofErr w:type="gramStart"/>
-            <w:r>
-              <w:rPr>
-                <w:rFonts w:ascii="Calibri" w:eastAsia="Calibri" w:hAnsi="Calibri" w:cs="Calibri"/>
-                <w:sz w:val="24"/>
-                <w:szCs w:val="24"/>
-              </w:rPr>
-              <w:t>button</w:t>
-            </w:r>
-            <w:proofErr w:type="gramEnd"/>
-            <w:r>
-              <w:rPr>
-                <w:rFonts w:ascii="Calibri" w:eastAsia="Calibri" w:hAnsi="Calibri" w:cs="Calibri"/>
-                <w:sz w:val="24"/>
-                <w:szCs w:val="24"/>
-              </w:rPr>
-              <w:t xml:space="preserve"> and the new rectangle is displayed </w:t>
+              <w:pStyle w:val="ListParagraph"/>
+              <w:numPr>
+                <w:ilvl w:val="0"/>
+                <w:numId w:val="5"/>
+              </w:numPr>
+              <w:rPr>
+                <w:rFonts w:asciiTheme="majorHAnsi" w:eastAsia="Calibri" w:hAnsiTheme="majorHAnsi" w:cstheme="majorHAnsi"/>
+                <w:sz w:val="24"/>
+                <w:szCs w:val="24"/>
+              </w:rPr>
+            </w:pPr>
+            <w:r>
+              <w:rPr>
+                <w:rFonts w:asciiTheme="majorHAnsi" w:eastAsia="Calibri" w:hAnsiTheme="majorHAnsi" w:cstheme="majorHAnsi"/>
+                <w:sz w:val="24"/>
+                <w:szCs w:val="24"/>
+              </w:rPr>
+              <w:t>System checks if square is owned and what rent is due.</w:t>
+            </w:r>
+          </w:p>
+          <w:p>
+            <w:pPr>
+              <w:pStyle w:val="ListParagraph"/>
+              <w:numPr>
+                <w:ilvl w:val="0"/>
+                <w:numId w:val="5"/>
+              </w:numPr>
+              <w:rPr>
+                <w:rFonts w:asciiTheme="majorHAnsi" w:eastAsia="Calibri" w:hAnsiTheme="majorHAnsi" w:cstheme="majorHAnsi"/>
+                <w:sz w:val="24"/>
+                <w:szCs w:val="24"/>
+              </w:rPr>
+            </w:pPr>
+            <w:r>
+              <w:rPr>
+                <w:rFonts w:asciiTheme="majorHAnsi" w:eastAsia="Calibri" w:hAnsiTheme="majorHAnsi" w:cstheme="majorHAnsi"/>
+                <w:sz w:val="24"/>
+                <w:szCs w:val="24"/>
+              </w:rPr>
+              <w:t>Player checks own funds balance to see if they can pay rent.</w:t>
+            </w:r>
+          </w:p>
+          <w:p>
+            <w:pPr>
+              <w:pStyle w:val="ListParagraph"/>
+              <w:numPr>
+                <w:ilvl w:val="0"/>
+                <w:numId w:val="5"/>
+              </w:numPr>
+              <w:rPr>
+                <w:rFonts w:asciiTheme="majorHAnsi" w:eastAsia="Calibri" w:hAnsiTheme="majorHAnsi" w:cstheme="majorHAnsi"/>
+                <w:sz w:val="24"/>
+                <w:szCs w:val="24"/>
+              </w:rPr>
+            </w:pPr>
+            <w:r>
+              <w:rPr>
+                <w:rFonts w:asciiTheme="majorHAnsi" w:eastAsia="Calibri" w:hAnsiTheme="majorHAnsi" w:cstheme="majorHAnsi"/>
+                <w:sz w:val="24"/>
+                <w:szCs w:val="24"/>
+              </w:rPr>
+              <w:t>Player transfers rent due to other player account.</w:t>
+            </w:r>
+          </w:p>
+          <w:p>
+            <w:pPr>
+              <w:pStyle w:val="ListParagraph"/>
+              <w:numPr>
+                <w:ilvl w:val="0"/>
+                <w:numId w:val="5"/>
+              </w:numPr>
+              <w:rPr>
+                <w:rFonts w:asciiTheme="majorHAnsi" w:eastAsia="Calibri" w:hAnsiTheme="majorHAnsi" w:cstheme="majorHAnsi"/>
+                <w:sz w:val="24"/>
+                <w:szCs w:val="24"/>
+              </w:rPr>
+            </w:pPr>
+            <w:r>
+              <w:rPr>
+                <w:rFonts w:asciiTheme="majorHAnsi" w:eastAsia="Calibri" w:hAnsiTheme="majorHAnsi" w:cstheme="majorHAnsi"/>
+                <w:sz w:val="24"/>
+                <w:szCs w:val="24"/>
+              </w:rPr>
+              <w:t>Player balance reduces by rental amount.</w:t>
+            </w:r>
+          </w:p>
+          <w:p>
+            <w:pPr>
+              <w:pStyle w:val="ListParagraph"/>
+              <w:numPr>
+                <w:ilvl w:val="0"/>
+                <w:numId w:val="5"/>
+              </w:numPr>
+              <w:rPr>
+                <w:rFonts w:asciiTheme="majorHAnsi" w:eastAsia="Calibri" w:hAnsiTheme="majorHAnsi" w:cstheme="majorHAnsi"/>
+                <w:sz w:val="24"/>
+                <w:szCs w:val="24"/>
+              </w:rPr>
+            </w:pPr>
+            <w:r>
+              <w:rPr>
+                <w:rFonts w:asciiTheme="majorHAnsi" w:eastAsia="Calibri" w:hAnsiTheme="majorHAnsi" w:cstheme="majorHAnsi"/>
+                <w:sz w:val="24"/>
+                <w:szCs w:val="24"/>
+              </w:rPr>
+              <w:t>Other player receives rent due into their account balance</w:t>
+            </w:r>
+            <w:r>
+              <w:rPr>
+                <w:rFonts w:asciiTheme="majorHAnsi" w:eastAsia="Calibri" w:hAnsiTheme="majorHAnsi" w:cstheme="majorHAnsi"/>
+                <w:sz w:val="24"/>
+                <w:szCs w:val="24"/>
+              </w:rPr>
+              <w:t>.</w:t>
+            </w:r>
+          </w:p>
+          <w:p>
+            <w:pPr>
+              <w:pStyle w:val="ListParagraph"/>
+              <w:numPr>
+                <w:ilvl w:val="0"/>
+                <w:numId w:val="5"/>
+              </w:numPr>
+              <w:rPr>
+                <w:rFonts w:asciiTheme="majorHAnsi" w:eastAsia="Calibri" w:hAnsiTheme="majorHAnsi" w:cstheme="majorHAnsi"/>
+                <w:sz w:val="24"/>
+                <w:szCs w:val="24"/>
+              </w:rPr>
+            </w:pPr>
+            <w:r>
+              <w:rPr>
+                <w:rFonts w:asciiTheme="majorHAnsi" w:eastAsia="Calibri" w:hAnsiTheme="majorHAnsi" w:cstheme="majorHAnsi"/>
+                <w:sz w:val="24"/>
+                <w:szCs w:val="24"/>
+              </w:rPr>
+              <w:t>Other player balance increases by rental amount.</w:t>
             </w:r>
           </w:p>
         </w:tc>
@@ -1622,13 +1964,15 @@
           <w:p>
             <w:pPr>
               <w:rPr>
-                <w:b/>
-                <w:sz w:val="24"/>
-                <w:szCs w:val="24"/>
-              </w:rPr>
-            </w:pPr>
-            <w:r>
-              <w:rPr>
+                <w:rFonts w:asciiTheme="majorHAnsi" w:hAnsiTheme="majorHAnsi" w:cstheme="majorHAnsi"/>
+                <w:b/>
+                <w:sz w:val="24"/>
+                <w:szCs w:val="24"/>
+              </w:rPr>
+            </w:pPr>
+            <w:r>
+              <w:rPr>
+                <w:rFonts w:asciiTheme="majorHAnsi" w:hAnsiTheme="majorHAnsi" w:cstheme="majorHAnsi"/>
                 <w:b/>
                 <w:sz w:val="24"/>
                 <w:szCs w:val="24"/>
@@ -1656,21 +2000,107 @@
           </w:tcPr>
           <w:p>
             <w:pPr>
-              <w:ind w:left="440"/>
-              <w:rPr>
-                <w:i/>
-                <w:sz w:val="24"/>
-                <w:szCs w:val="24"/>
-              </w:rPr>
-            </w:pPr>
-            <w:r>
-              <w:rPr>
-                <w:i/>
-                <w:sz w:val="24"/>
-                <w:szCs w:val="24"/>
-              </w:rPr>
-              <w:t>-</w:t>
-            </w:r>
+              <w:pStyle w:val="ListParagraph"/>
+              <w:numPr>
+                <w:ilvl w:val="0"/>
+                <w:numId w:val="6"/>
+              </w:numPr>
+              <w:rPr>
+                <w:rFonts w:asciiTheme="majorHAnsi" w:eastAsia="Calibri" w:hAnsiTheme="majorHAnsi" w:cstheme="majorHAnsi"/>
+                <w:sz w:val="24"/>
+                <w:szCs w:val="24"/>
+              </w:rPr>
+            </w:pPr>
+            <w:r>
+              <w:rPr>
+                <w:rFonts w:asciiTheme="majorHAnsi" w:eastAsia="Calibri" w:hAnsiTheme="majorHAnsi" w:cstheme="majorHAnsi"/>
+                <w:sz w:val="24"/>
+                <w:szCs w:val="24"/>
+              </w:rPr>
+              <w:t>System checks if square is owned and what rent is due.</w:t>
+            </w:r>
+          </w:p>
+          <w:p>
+            <w:pPr>
+              <w:pStyle w:val="ListParagraph"/>
+              <w:numPr>
+                <w:ilvl w:val="0"/>
+                <w:numId w:val="6"/>
+              </w:numPr>
+              <w:rPr>
+                <w:rFonts w:asciiTheme="majorHAnsi" w:eastAsia="Calibri" w:hAnsiTheme="majorHAnsi" w:cstheme="majorHAnsi"/>
+                <w:sz w:val="24"/>
+                <w:szCs w:val="24"/>
+              </w:rPr>
+            </w:pPr>
+            <w:r>
+              <w:rPr>
+                <w:rFonts w:asciiTheme="majorHAnsi" w:eastAsia="Calibri" w:hAnsiTheme="majorHAnsi" w:cstheme="majorHAnsi"/>
+                <w:sz w:val="24"/>
+                <w:szCs w:val="24"/>
+              </w:rPr>
+              <w:t>Player checks own funds balance to see if they can pay rent.</w:t>
+            </w:r>
+          </w:p>
+          <w:p>
+            <w:pPr>
+              <w:pStyle w:val="ListParagraph"/>
+              <w:numPr>
+                <w:ilvl w:val="0"/>
+                <w:numId w:val="6"/>
+              </w:numPr>
+              <w:rPr>
+                <w:rFonts w:asciiTheme="majorHAnsi" w:hAnsiTheme="majorHAnsi" w:cstheme="majorHAnsi"/>
+                <w:iCs/>
+                <w:sz w:val="24"/>
+                <w:szCs w:val="24"/>
+              </w:rPr>
+            </w:pPr>
+            <w:r>
+              <w:rPr>
+                <w:rFonts w:asciiTheme="majorHAnsi" w:hAnsiTheme="majorHAnsi" w:cstheme="majorHAnsi"/>
+                <w:iCs/>
+                <w:sz w:val="24"/>
+                <w:szCs w:val="24"/>
+              </w:rPr>
+              <w:t>Player does not have sufficient funds to cover rent.</w:t>
+            </w:r>
+          </w:p>
+          <w:p>
+            <w:pPr>
+              <w:pStyle w:val="ListParagraph"/>
+              <w:numPr>
+                <w:ilvl w:val="0"/>
+                <w:numId w:val="6"/>
+              </w:numPr>
+              <w:rPr>
+                <w:rFonts w:asciiTheme="majorHAnsi" w:hAnsiTheme="majorHAnsi" w:cstheme="majorHAnsi"/>
+                <w:iCs/>
+                <w:sz w:val="24"/>
+                <w:szCs w:val="24"/>
+              </w:rPr>
+            </w:pPr>
+            <w:r>
+              <w:rPr>
+                <w:rFonts w:asciiTheme="majorHAnsi" w:hAnsiTheme="majorHAnsi" w:cstheme="majorHAnsi"/>
+                <w:iCs/>
+                <w:sz w:val="24"/>
+                <w:szCs w:val="24"/>
+              </w:rPr>
+              <w:t>Other player waives rent.</w:t>
+            </w:r>
+          </w:p>
+          <w:p>
+            <w:pPr>
+              <w:pStyle w:val="ListParagraph"/>
+              <w:ind w:left="360"/>
+              <w:rPr>
+                <w:rFonts w:asciiTheme="majorHAnsi" w:hAnsiTheme="majorHAnsi" w:cstheme="majorHAnsi"/>
+                <w:iCs/>
+                <w:sz w:val="24"/>
+                <w:szCs w:val="24"/>
+              </w:rPr>
+            </w:pPr>
           </w:p>
         </w:tc>
       </w:tr>
@@ -1698,13 +2128,15 @@
           <w:p>
             <w:pPr>
               <w:rPr>
-                <w:b/>
-                <w:sz w:val="24"/>
-                <w:szCs w:val="24"/>
-              </w:rPr>
-            </w:pPr>
-            <w:r>
-              <w:rPr>
+                <w:rFonts w:asciiTheme="majorHAnsi" w:hAnsiTheme="majorHAnsi" w:cstheme="majorHAnsi"/>
+                <w:b/>
+                <w:sz w:val="24"/>
+                <w:szCs w:val="24"/>
+              </w:rPr>
+            </w:pPr>
+            <w:r>
+              <w:rPr>
+                <w:rFonts w:asciiTheme="majorHAnsi" w:hAnsiTheme="majorHAnsi" w:cstheme="majorHAnsi"/>
                 <w:b/>
                 <w:sz w:val="24"/>
                 <w:szCs w:val="24"/>
@@ -1732,12 +2164,25 @@
           </w:tcPr>
           <w:p>
             <w:pPr>
-              <w:rPr>
-                <w:rFonts w:ascii="Calibri" w:eastAsia="Calibri" w:hAnsi="Calibri" w:cs="Calibri"/>
-                <w:sz w:val="24"/>
-                <w:szCs w:val="24"/>
-              </w:rPr>
-            </w:pPr>
+              <w:pStyle w:val="ListParagraph"/>
+              <w:numPr>
+                <w:ilvl w:val="0"/>
+                <w:numId w:val="7"/>
+              </w:numPr>
+              <w:rPr>
+                <w:rFonts w:asciiTheme="majorHAnsi" w:eastAsia="Calibri" w:hAnsiTheme="majorHAnsi" w:cstheme="majorHAnsi"/>
+                <w:sz w:val="24"/>
+                <w:szCs w:val="24"/>
+              </w:rPr>
+            </w:pPr>
+            <w:r>
+              <w:rPr>
+                <w:rFonts w:asciiTheme="majorHAnsi" w:eastAsia="Calibri" w:hAnsiTheme="majorHAnsi" w:cstheme="majorHAnsi"/>
+                <w:sz w:val="24"/>
+                <w:szCs w:val="24"/>
+              </w:rPr>
+              <w:t>Player account balances are adjusted accordingly.</w:t>
+            </w:r>
           </w:p>
         </w:tc>
       </w:tr>
@@ -1758,6 +2203,655 @@
     </w:sectPr>
   </w:body>
 </w:document>
+</file>
+
+<file path=word/numbering.xml><?xml version="1.0" encoding="utf-8"?>
+<w:numbering xmlns:wpc="http://schemas.microsoft.com/office/word/2010/wordprocessingCanvas" xmlns:cx="http://schemas.microsoft.com/office/drawing/2014/chartex" xmlns:cx1="http://schemas.microsoft.com/office/drawing/2015/9/8/chartex" xmlns:cx2="http://schemas.microsoft.com/office/drawing/2015/10/21/chartex" xmlns:cx3="http://schemas.microsoft.com/office/drawing/2016/5/9/chartex" xmlns:cx4="http://schemas.microsoft.com/office/drawing/2016/5/10/chartex" xmlns:cx5="http://schemas.microsoft.com/office/drawing/2016/5/11/chartex" xmlns:cx6="http://schemas.microsoft.com/office/drawing/2016/5/12/chartex" xmlns:cx7="http://schemas.microsoft.com/office/drawing/2016/5/13/chartex" xmlns:cx8="http://schemas.microsoft.com/office/drawing/2016/5/14/chartex" xmlns:mc="http://schemas.openxmlformats.org/markup-compatibility/2006" xmlns:aink="http://schemas.microsoft.com/office/drawing/2016/ink" xmlns:am3d="http://schemas.microsoft.com/office/drawing/2017/model3d" xmlns:o="urn:schemas-microsoft-com:office:office" xmlns:r="http://schemas.openxmlformats.org/officeDocument/2006/relationships" xmlns:m="http://schemas.openxmlformats.org/officeDocument/2006/math" xmlns:v="urn:schemas-microsoft-com:vml" xmlns:wp14="http://schemas.microsoft.com/office/word/2010/wordprocessingDrawing" xmlns:wp="http://schemas.openxmlformats.org/drawingml/2006/wordprocessingDrawing" xmlns:w10="urn:schemas-microsoft-com:office:word" xmlns:w="http://schemas.openxmlformats.org/wordprocessingml/2006/main" xmlns:w14="http://schemas.microsoft.com/office/word/2010/wordml" xmlns:w15="http://schemas.microsoft.com/office/word/2012/wordml" xmlns:w16cex="http://schemas.microsoft.com/office/word/2018/wordml/cex" xmlns:w16cid="http://schemas.microsoft.com/office/word/2016/wordml/cid" xmlns:w16="http://schemas.microsoft.com/office/word/2018/wordml" xmlns:w16se="http://schemas.microsoft.com/office/word/2015/wordml/symex" xmlns:wpg="http://schemas.microsoft.com/office/word/2010/wordprocessingGroup" xmlns:wpi="http://schemas.microsoft.com/office/word/2010/wordprocessingInk" xmlns:wne="http://schemas.microsoft.com/office/word/2006/wordml" xmlns:wps="http://schemas.microsoft.com/office/word/2010/wordprocessingShape" mc:Ignorable="w14 w15 w16se w16cid w16 w16cex wp14">
+  <w:abstractNum w:abstractNumId="0" w15:restartNumberingAfterBreak="0">
+    <w:nsid w:val="07F45E33"/>
+    <w:multiLevelType w:val="hybridMultilevel"/>
+    <w:tmpl w:val="570A7E24"/>
+    <w:lvl w:ilvl="0" w:tplc="E2264B18">
+      <w:start w:val="1"/>
+      <w:numFmt w:val="decimal"/>
+      <w:lvlText w:val="%1."/>
+      <w:lvlJc w:val="left"/>
+      <w:pPr>
+        <w:ind w:left="360" w:hanging="360"/>
+      </w:pPr>
+      <w:rPr>
+        <w:rFonts w:ascii="Arial" w:eastAsia="Arial" w:hAnsi="Arial" w:cs="Arial" w:hint="default"/>
+      </w:rPr>
+    </w:lvl>
+    <w:lvl w:ilvl="1" w:tplc="04090019" w:tentative="1">
+      <w:start w:val="1"/>
+      <w:numFmt w:val="lowerLetter"/>
+      <w:lvlText w:val="%2."/>
+      <w:lvlJc w:val="left"/>
+      <w:pPr>
+        <w:ind w:left="1080" w:hanging="360"/>
+      </w:pPr>
+    </w:lvl>
+    <w:lvl w:ilvl="2" w:tplc="0409001B" w:tentative="1">
+      <w:start w:val="1"/>
+      <w:numFmt w:val="lowerRoman"/>
+      <w:lvlText w:val="%3."/>
+      <w:lvlJc w:val="right"/>
+      <w:pPr>
+        <w:ind w:left="1800" w:hanging="180"/>
+      </w:pPr>
+    </w:lvl>
+    <w:lvl w:ilvl="3" w:tplc="0409000F" w:tentative="1">
+      <w:start w:val="1"/>
+      <w:numFmt w:val="decimal"/>
+      <w:lvlText w:val="%4."/>
+      <w:lvlJc w:val="left"/>
+      <w:pPr>
+        <w:ind w:left="2520" w:hanging="360"/>
+      </w:pPr>
+    </w:lvl>
+    <w:lvl w:ilvl="4" w:tplc="04090019" w:tentative="1">
+      <w:start w:val="1"/>
+      <w:numFmt w:val="lowerLetter"/>
+      <w:lvlText w:val="%5."/>
+      <w:lvlJc w:val="left"/>
+      <w:pPr>
+        <w:ind w:left="3240" w:hanging="360"/>
+      </w:pPr>
+    </w:lvl>
+    <w:lvl w:ilvl="5" w:tplc="0409001B" w:tentative="1">
+      <w:start w:val="1"/>
+      <w:numFmt w:val="lowerRoman"/>
+      <w:lvlText w:val="%6."/>
+      <w:lvlJc w:val="right"/>
+      <w:pPr>
+        <w:ind w:left="3960" w:hanging="180"/>
+      </w:pPr>
+    </w:lvl>
+    <w:lvl w:ilvl="6" w:tplc="0409000F" w:tentative="1">
+      <w:start w:val="1"/>
+      <w:numFmt w:val="decimal"/>
+      <w:lvlText w:val="%7."/>
+      <w:lvlJc w:val="left"/>
+      <w:pPr>
+        <w:ind w:left="4680" w:hanging="360"/>
+      </w:pPr>
+    </w:lvl>
+    <w:lvl w:ilvl="7" w:tplc="04090019" w:tentative="1">
+      <w:start w:val="1"/>
+      <w:numFmt w:val="lowerLetter"/>
+      <w:lvlText w:val="%8."/>
+      <w:lvlJc w:val="left"/>
+      <w:pPr>
+        <w:ind w:left="5400" w:hanging="360"/>
+      </w:pPr>
+    </w:lvl>
+    <w:lvl w:ilvl="8" w:tplc="0409001B" w:tentative="1">
+      <w:start w:val="1"/>
+      <w:numFmt w:val="lowerRoman"/>
+      <w:lvlText w:val="%9."/>
+      <w:lvlJc w:val="right"/>
+      <w:pPr>
+        <w:ind w:left="6120" w:hanging="180"/>
+      </w:pPr>
+    </w:lvl>
+  </w:abstractNum>
+  <w:abstractNum w:abstractNumId="1" w15:restartNumberingAfterBreak="0">
+    <w:nsid w:val="18BE562D"/>
+    <w:multiLevelType w:val="hybridMultilevel"/>
+    <w:tmpl w:val="57DCF032"/>
+    <w:lvl w:ilvl="0" w:tplc="A93026A8">
+      <w:start w:val="1"/>
+      <w:numFmt w:val="decimal"/>
+      <w:lvlText w:val="%1."/>
+      <w:lvlJc w:val="left"/>
+      <w:pPr>
+        <w:ind w:left="360" w:hanging="360"/>
+      </w:pPr>
+      <w:rPr>
+        <w:rFonts w:hint="default"/>
+      </w:rPr>
+    </w:lvl>
+    <w:lvl w:ilvl="1" w:tplc="04090019" w:tentative="1">
+      <w:start w:val="1"/>
+      <w:numFmt w:val="lowerLetter"/>
+      <w:lvlText w:val="%2."/>
+      <w:lvlJc w:val="left"/>
+      <w:pPr>
+        <w:ind w:left="1080" w:hanging="360"/>
+      </w:pPr>
+    </w:lvl>
+    <w:lvl w:ilvl="2" w:tplc="0409001B" w:tentative="1">
+      <w:start w:val="1"/>
+      <w:numFmt w:val="lowerRoman"/>
+      <w:lvlText w:val="%3."/>
+      <w:lvlJc w:val="right"/>
+      <w:pPr>
+        <w:ind w:left="1800" w:hanging="180"/>
+      </w:pPr>
+    </w:lvl>
+    <w:lvl w:ilvl="3" w:tplc="0409000F" w:tentative="1">
+      <w:start w:val="1"/>
+      <w:numFmt w:val="decimal"/>
+      <w:lvlText w:val="%4."/>
+      <w:lvlJc w:val="left"/>
+      <w:pPr>
+        <w:ind w:left="2520" w:hanging="360"/>
+      </w:pPr>
+    </w:lvl>
+    <w:lvl w:ilvl="4" w:tplc="04090019" w:tentative="1">
+      <w:start w:val="1"/>
+      <w:numFmt w:val="lowerLetter"/>
+      <w:lvlText w:val="%5."/>
+      <w:lvlJc w:val="left"/>
+      <w:pPr>
+        <w:ind w:left="3240" w:hanging="360"/>
+      </w:pPr>
+    </w:lvl>
+    <w:lvl w:ilvl="5" w:tplc="0409001B" w:tentative="1">
+      <w:start w:val="1"/>
+      <w:numFmt w:val="lowerRoman"/>
+      <w:lvlText w:val="%6."/>
+      <w:lvlJc w:val="right"/>
+      <w:pPr>
+        <w:ind w:left="3960" w:hanging="180"/>
+      </w:pPr>
+    </w:lvl>
+    <w:lvl w:ilvl="6" w:tplc="0409000F" w:tentative="1">
+      <w:start w:val="1"/>
+      <w:numFmt w:val="decimal"/>
+      <w:lvlText w:val="%7."/>
+      <w:lvlJc w:val="left"/>
+      <w:pPr>
+        <w:ind w:left="4680" w:hanging="360"/>
+      </w:pPr>
+    </w:lvl>
+    <w:lvl w:ilvl="7" w:tplc="04090019" w:tentative="1">
+      <w:start w:val="1"/>
+      <w:numFmt w:val="lowerLetter"/>
+      <w:lvlText w:val="%8."/>
+      <w:lvlJc w:val="left"/>
+      <w:pPr>
+        <w:ind w:left="5400" w:hanging="360"/>
+      </w:pPr>
+    </w:lvl>
+    <w:lvl w:ilvl="8" w:tplc="0409001B" w:tentative="1">
+      <w:start w:val="1"/>
+      <w:numFmt w:val="lowerRoman"/>
+      <w:lvlText w:val="%9."/>
+      <w:lvlJc w:val="right"/>
+      <w:pPr>
+        <w:ind w:left="6120" w:hanging="180"/>
+      </w:pPr>
+    </w:lvl>
+  </w:abstractNum>
+  <w:abstractNum w:abstractNumId="2" w15:restartNumberingAfterBreak="0">
+    <w:nsid w:val="1E2B09FE"/>
+    <w:multiLevelType w:val="hybridMultilevel"/>
+    <w:tmpl w:val="CB505478"/>
+    <w:lvl w:ilvl="0" w:tplc="5F9A21FA">
+      <w:start w:val="1"/>
+      <w:numFmt w:val="decimal"/>
+      <w:lvlText w:val="%1."/>
+      <w:lvlJc w:val="left"/>
+      <w:pPr>
+        <w:ind w:left="360" w:hanging="360"/>
+      </w:pPr>
+      <w:rPr>
+        <w:rFonts w:ascii="Arial" w:eastAsia="Arial" w:hAnsi="Arial" w:cs="Arial" w:hint="default"/>
+      </w:rPr>
+    </w:lvl>
+    <w:lvl w:ilvl="1" w:tplc="04090019" w:tentative="1">
+      <w:start w:val="1"/>
+      <w:numFmt w:val="lowerLetter"/>
+      <w:lvlText w:val="%2."/>
+      <w:lvlJc w:val="left"/>
+      <w:pPr>
+        <w:ind w:left="1080" w:hanging="360"/>
+      </w:pPr>
+    </w:lvl>
+    <w:lvl w:ilvl="2" w:tplc="0409001B" w:tentative="1">
+      <w:start w:val="1"/>
+      <w:numFmt w:val="lowerRoman"/>
+      <w:lvlText w:val="%3."/>
+      <w:lvlJc w:val="right"/>
+      <w:pPr>
+        <w:ind w:left="1800" w:hanging="180"/>
+      </w:pPr>
+    </w:lvl>
+    <w:lvl w:ilvl="3" w:tplc="0409000F" w:tentative="1">
+      <w:start w:val="1"/>
+      <w:numFmt w:val="decimal"/>
+      <w:lvlText w:val="%4."/>
+      <w:lvlJc w:val="left"/>
+      <w:pPr>
+        <w:ind w:left="2520" w:hanging="360"/>
+      </w:pPr>
+    </w:lvl>
+    <w:lvl w:ilvl="4" w:tplc="04090019" w:tentative="1">
+      <w:start w:val="1"/>
+      <w:numFmt w:val="lowerLetter"/>
+      <w:lvlText w:val="%5."/>
+      <w:lvlJc w:val="left"/>
+      <w:pPr>
+        <w:ind w:left="3240" w:hanging="360"/>
+      </w:pPr>
+    </w:lvl>
+    <w:lvl w:ilvl="5" w:tplc="0409001B" w:tentative="1">
+      <w:start w:val="1"/>
+      <w:numFmt w:val="lowerRoman"/>
+      <w:lvlText w:val="%6."/>
+      <w:lvlJc w:val="right"/>
+      <w:pPr>
+        <w:ind w:left="3960" w:hanging="180"/>
+      </w:pPr>
+    </w:lvl>
+    <w:lvl w:ilvl="6" w:tplc="0409000F" w:tentative="1">
+      <w:start w:val="1"/>
+      <w:numFmt w:val="decimal"/>
+      <w:lvlText w:val="%7."/>
+      <w:lvlJc w:val="left"/>
+      <w:pPr>
+        <w:ind w:left="4680" w:hanging="360"/>
+      </w:pPr>
+    </w:lvl>
+    <w:lvl w:ilvl="7" w:tplc="04090019" w:tentative="1">
+      <w:start w:val="1"/>
+      <w:numFmt w:val="lowerLetter"/>
+      <w:lvlText w:val="%8."/>
+      <w:lvlJc w:val="left"/>
+      <w:pPr>
+        <w:ind w:left="5400" w:hanging="360"/>
+      </w:pPr>
+    </w:lvl>
+    <w:lvl w:ilvl="8" w:tplc="0409001B" w:tentative="1">
+      <w:start w:val="1"/>
+      <w:numFmt w:val="lowerRoman"/>
+      <w:lvlText w:val="%9."/>
+      <w:lvlJc w:val="right"/>
+      <w:pPr>
+        <w:ind w:left="6120" w:hanging="180"/>
+      </w:pPr>
+    </w:lvl>
+  </w:abstractNum>
+  <w:abstractNum w:abstractNumId="3" w15:restartNumberingAfterBreak="0">
+    <w:nsid w:val="21BA23C4"/>
+    <w:multiLevelType w:val="hybridMultilevel"/>
+    <w:tmpl w:val="DB169D1C"/>
+    <w:lvl w:ilvl="0" w:tplc="0409000F">
+      <w:start w:val="1"/>
+      <w:numFmt w:val="decimal"/>
+      <w:lvlText w:val="%1."/>
+      <w:lvlJc w:val="left"/>
+      <w:pPr>
+        <w:ind w:left="360" w:hanging="360"/>
+      </w:pPr>
+      <w:rPr>
+        <w:rFonts w:hint="default"/>
+      </w:rPr>
+    </w:lvl>
+    <w:lvl w:ilvl="1" w:tplc="04090019" w:tentative="1">
+      <w:start w:val="1"/>
+      <w:numFmt w:val="lowerLetter"/>
+      <w:lvlText w:val="%2."/>
+      <w:lvlJc w:val="left"/>
+      <w:pPr>
+        <w:ind w:left="1080" w:hanging="360"/>
+      </w:pPr>
+    </w:lvl>
+    <w:lvl w:ilvl="2" w:tplc="0409001B" w:tentative="1">
+      <w:start w:val="1"/>
+      <w:numFmt w:val="lowerRoman"/>
+      <w:lvlText w:val="%3."/>
+      <w:lvlJc w:val="right"/>
+      <w:pPr>
+        <w:ind w:left="1800" w:hanging="180"/>
+      </w:pPr>
+    </w:lvl>
+    <w:lvl w:ilvl="3" w:tplc="0409000F" w:tentative="1">
+      <w:start w:val="1"/>
+      <w:numFmt w:val="decimal"/>
+      <w:lvlText w:val="%4."/>
+      <w:lvlJc w:val="left"/>
+      <w:pPr>
+        <w:ind w:left="2520" w:hanging="360"/>
+      </w:pPr>
+    </w:lvl>
+    <w:lvl w:ilvl="4" w:tplc="04090019" w:tentative="1">
+      <w:start w:val="1"/>
+      <w:numFmt w:val="lowerLetter"/>
+      <w:lvlText w:val="%5."/>
+      <w:lvlJc w:val="left"/>
+      <w:pPr>
+        <w:ind w:left="3240" w:hanging="360"/>
+      </w:pPr>
+    </w:lvl>
+    <w:lvl w:ilvl="5" w:tplc="0409001B" w:tentative="1">
+      <w:start w:val="1"/>
+      <w:numFmt w:val="lowerRoman"/>
+      <w:lvlText w:val="%6."/>
+      <w:lvlJc w:val="right"/>
+      <w:pPr>
+        <w:ind w:left="3960" w:hanging="180"/>
+      </w:pPr>
+    </w:lvl>
+    <w:lvl w:ilvl="6" w:tplc="0409000F" w:tentative="1">
+      <w:start w:val="1"/>
+      <w:numFmt w:val="decimal"/>
+      <w:lvlText w:val="%7."/>
+      <w:lvlJc w:val="left"/>
+      <w:pPr>
+        <w:ind w:left="4680" w:hanging="360"/>
+      </w:pPr>
+    </w:lvl>
+    <w:lvl w:ilvl="7" w:tplc="04090019" w:tentative="1">
+      <w:start w:val="1"/>
+      <w:numFmt w:val="lowerLetter"/>
+      <w:lvlText w:val="%8."/>
+      <w:lvlJc w:val="left"/>
+      <w:pPr>
+        <w:ind w:left="5400" w:hanging="360"/>
+      </w:pPr>
+    </w:lvl>
+    <w:lvl w:ilvl="8" w:tplc="0409001B" w:tentative="1">
+      <w:start w:val="1"/>
+      <w:numFmt w:val="lowerRoman"/>
+      <w:lvlText w:val="%9."/>
+      <w:lvlJc w:val="right"/>
+      <w:pPr>
+        <w:ind w:left="6120" w:hanging="180"/>
+      </w:pPr>
+    </w:lvl>
+  </w:abstractNum>
+  <w:abstractNum w:abstractNumId="4" w15:restartNumberingAfterBreak="0">
+    <w:nsid w:val="25875AAF"/>
+    <w:multiLevelType w:val="hybridMultilevel"/>
+    <w:tmpl w:val="FC6EA382"/>
+    <w:lvl w:ilvl="0" w:tplc="0409000F">
+      <w:start w:val="1"/>
+      <w:numFmt w:val="decimal"/>
+      <w:lvlText w:val="%1."/>
+      <w:lvlJc w:val="left"/>
+      <w:pPr>
+        <w:ind w:left="360" w:hanging="360"/>
+      </w:pPr>
+      <w:rPr>
+        <w:rFonts w:hint="default"/>
+      </w:rPr>
+    </w:lvl>
+    <w:lvl w:ilvl="1" w:tplc="04090019" w:tentative="1">
+      <w:start w:val="1"/>
+      <w:numFmt w:val="lowerLetter"/>
+      <w:lvlText w:val="%2."/>
+      <w:lvlJc w:val="left"/>
+      <w:pPr>
+        <w:ind w:left="1080" w:hanging="360"/>
+      </w:pPr>
+    </w:lvl>
+    <w:lvl w:ilvl="2" w:tplc="0409001B" w:tentative="1">
+      <w:start w:val="1"/>
+      <w:numFmt w:val="lowerRoman"/>
+      <w:lvlText w:val="%3."/>
+      <w:lvlJc w:val="right"/>
+      <w:pPr>
+        <w:ind w:left="1800" w:hanging="180"/>
+      </w:pPr>
+    </w:lvl>
+    <w:lvl w:ilvl="3" w:tplc="0409000F" w:tentative="1">
+      <w:start w:val="1"/>
+      <w:numFmt w:val="decimal"/>
+      <w:lvlText w:val="%4."/>
+      <w:lvlJc w:val="left"/>
+      <w:pPr>
+        <w:ind w:left="2520" w:hanging="360"/>
+      </w:pPr>
+    </w:lvl>
+    <w:lvl w:ilvl="4" w:tplc="04090019" w:tentative="1">
+      <w:start w:val="1"/>
+      <w:numFmt w:val="lowerLetter"/>
+      <w:lvlText w:val="%5."/>
+      <w:lvlJc w:val="left"/>
+      <w:pPr>
+        <w:ind w:left="3240" w:hanging="360"/>
+      </w:pPr>
+    </w:lvl>
+    <w:lvl w:ilvl="5" w:tplc="0409001B" w:tentative="1">
+      <w:start w:val="1"/>
+      <w:numFmt w:val="lowerRoman"/>
+      <w:lvlText w:val="%6."/>
+      <w:lvlJc w:val="right"/>
+      <w:pPr>
+        <w:ind w:left="3960" w:hanging="180"/>
+      </w:pPr>
+    </w:lvl>
+    <w:lvl w:ilvl="6" w:tplc="0409000F" w:tentative="1">
+      <w:start w:val="1"/>
+      <w:numFmt w:val="decimal"/>
+      <w:lvlText w:val="%7."/>
+      <w:lvlJc w:val="left"/>
+      <w:pPr>
+        <w:ind w:left="4680" w:hanging="360"/>
+      </w:pPr>
+    </w:lvl>
+    <w:lvl w:ilvl="7" w:tplc="04090019" w:tentative="1">
+      <w:start w:val="1"/>
+      <w:numFmt w:val="lowerLetter"/>
+      <w:lvlText w:val="%8."/>
+      <w:lvlJc w:val="left"/>
+      <w:pPr>
+        <w:ind w:left="5400" w:hanging="360"/>
+      </w:pPr>
+    </w:lvl>
+    <w:lvl w:ilvl="8" w:tplc="0409001B" w:tentative="1">
+      <w:start w:val="1"/>
+      <w:numFmt w:val="lowerRoman"/>
+      <w:lvlText w:val="%9."/>
+      <w:lvlJc w:val="right"/>
+      <w:pPr>
+        <w:ind w:left="6120" w:hanging="180"/>
+      </w:pPr>
+    </w:lvl>
+  </w:abstractNum>
+  <w:abstractNum w:abstractNumId="5" w15:restartNumberingAfterBreak="0">
+    <w:nsid w:val="33E47621"/>
+    <w:multiLevelType w:val="hybridMultilevel"/>
+    <w:tmpl w:val="7F74E5AE"/>
+    <w:lvl w:ilvl="0" w:tplc="0409000F">
+      <w:start w:val="1"/>
+      <w:numFmt w:val="decimal"/>
+      <w:lvlText w:val="%1."/>
+      <w:lvlJc w:val="left"/>
+      <w:pPr>
+        <w:ind w:left="360" w:hanging="360"/>
+      </w:pPr>
+      <w:rPr>
+        <w:rFonts w:hint="default"/>
+      </w:rPr>
+    </w:lvl>
+    <w:lvl w:ilvl="1" w:tplc="04090019" w:tentative="1">
+      <w:start w:val="1"/>
+      <w:numFmt w:val="lowerLetter"/>
+      <w:lvlText w:val="%2."/>
+      <w:lvlJc w:val="left"/>
+      <w:pPr>
+        <w:ind w:left="1080" w:hanging="360"/>
+      </w:pPr>
+    </w:lvl>
+    <w:lvl w:ilvl="2" w:tplc="0409001B" w:tentative="1">
+      <w:start w:val="1"/>
+      <w:numFmt w:val="lowerRoman"/>
+      <w:lvlText w:val="%3."/>
+      <w:lvlJc w:val="right"/>
+      <w:pPr>
+        <w:ind w:left="1800" w:hanging="180"/>
+      </w:pPr>
+    </w:lvl>
+    <w:lvl w:ilvl="3" w:tplc="0409000F" w:tentative="1">
+      <w:start w:val="1"/>
+      <w:numFmt w:val="decimal"/>
+      <w:lvlText w:val="%4."/>
+      <w:lvlJc w:val="left"/>
+      <w:pPr>
+        <w:ind w:left="2520" w:hanging="360"/>
+      </w:pPr>
+    </w:lvl>
+    <w:lvl w:ilvl="4" w:tplc="04090019" w:tentative="1">
+      <w:start w:val="1"/>
+      <w:numFmt w:val="lowerLetter"/>
+      <w:lvlText w:val="%5."/>
+      <w:lvlJc w:val="left"/>
+      <w:pPr>
+        <w:ind w:left="3240" w:hanging="360"/>
+      </w:pPr>
+    </w:lvl>
+    <w:lvl w:ilvl="5" w:tplc="0409001B" w:tentative="1">
+      <w:start w:val="1"/>
+      <w:numFmt w:val="lowerRoman"/>
+      <w:lvlText w:val="%6."/>
+      <w:lvlJc w:val="right"/>
+      <w:pPr>
+        <w:ind w:left="3960" w:hanging="180"/>
+      </w:pPr>
+    </w:lvl>
+    <w:lvl w:ilvl="6" w:tplc="0409000F" w:tentative="1">
+      <w:start w:val="1"/>
+      <w:numFmt w:val="decimal"/>
+      <w:lvlText w:val="%7."/>
+      <w:lvlJc w:val="left"/>
+      <w:pPr>
+        <w:ind w:left="4680" w:hanging="360"/>
+      </w:pPr>
+    </w:lvl>
+    <w:lvl w:ilvl="7" w:tplc="04090019" w:tentative="1">
+      <w:start w:val="1"/>
+      <w:numFmt w:val="lowerLetter"/>
+      <w:lvlText w:val="%8."/>
+      <w:lvlJc w:val="left"/>
+      <w:pPr>
+        <w:ind w:left="5400" w:hanging="360"/>
+      </w:pPr>
+    </w:lvl>
+    <w:lvl w:ilvl="8" w:tplc="0409001B" w:tentative="1">
+      <w:start w:val="1"/>
+      <w:numFmt w:val="lowerRoman"/>
+      <w:lvlText w:val="%9."/>
+      <w:lvlJc w:val="right"/>
+      <w:pPr>
+        <w:ind w:left="6120" w:hanging="180"/>
+      </w:pPr>
+    </w:lvl>
+  </w:abstractNum>
+  <w:abstractNum w:abstractNumId="6" w15:restartNumberingAfterBreak="0">
+    <w:nsid w:val="498F25FE"/>
+    <w:multiLevelType w:val="hybridMultilevel"/>
+    <w:tmpl w:val="007A968A"/>
+    <w:lvl w:ilvl="0" w:tplc="0409000F">
+      <w:start w:val="1"/>
+      <w:numFmt w:val="decimal"/>
+      <w:lvlText w:val="%1."/>
+      <w:lvlJc w:val="left"/>
+      <w:pPr>
+        <w:ind w:left="360" w:hanging="360"/>
+      </w:pPr>
+      <w:rPr>
+        <w:rFonts w:hint="default"/>
+      </w:rPr>
+    </w:lvl>
+    <w:lvl w:ilvl="1" w:tplc="04090019" w:tentative="1">
+      <w:start w:val="1"/>
+      <w:numFmt w:val="lowerLetter"/>
+      <w:lvlText w:val="%2."/>
+      <w:lvlJc w:val="left"/>
+      <w:pPr>
+        <w:ind w:left="1080" w:hanging="360"/>
+      </w:pPr>
+    </w:lvl>
+    <w:lvl w:ilvl="2" w:tplc="0409001B" w:tentative="1">
+      <w:start w:val="1"/>
+      <w:numFmt w:val="lowerRoman"/>
+      <w:lvlText w:val="%3."/>
+      <w:lvlJc w:val="right"/>
+      <w:pPr>
+        <w:ind w:left="1800" w:hanging="180"/>
+      </w:pPr>
+    </w:lvl>
+    <w:lvl w:ilvl="3" w:tplc="0409000F" w:tentative="1">
+      <w:start w:val="1"/>
+      <w:numFmt w:val="decimal"/>
+      <w:lvlText w:val="%4."/>
+      <w:lvlJc w:val="left"/>
+      <w:pPr>
+        <w:ind w:left="2520" w:hanging="360"/>
+      </w:pPr>
+    </w:lvl>
+    <w:lvl w:ilvl="4" w:tplc="04090019" w:tentative="1">
+      <w:start w:val="1"/>
+      <w:numFmt w:val="lowerLetter"/>
+      <w:lvlText w:val="%5."/>
+      <w:lvlJc w:val="left"/>
+      <w:pPr>
+        <w:ind w:left="3240" w:hanging="360"/>
+      </w:pPr>
+    </w:lvl>
+    <w:lvl w:ilvl="5" w:tplc="0409001B" w:tentative="1">
+      <w:start w:val="1"/>
+      <w:numFmt w:val="lowerRoman"/>
+      <w:lvlText w:val="%6."/>
+      <w:lvlJc w:val="right"/>
+      <w:pPr>
+        <w:ind w:left="3960" w:hanging="180"/>
+      </w:pPr>
+    </w:lvl>
+    <w:lvl w:ilvl="6" w:tplc="0409000F" w:tentative="1">
+      <w:start w:val="1"/>
+      <w:numFmt w:val="decimal"/>
+      <w:lvlText w:val="%7."/>
+      <w:lvlJc w:val="left"/>
+      <w:pPr>
+        <w:ind w:left="4680" w:hanging="360"/>
+      </w:pPr>
+    </w:lvl>
+    <w:lvl w:ilvl="7" w:tplc="04090019" w:tentative="1">
+      <w:start w:val="1"/>
+      <w:numFmt w:val="lowerLetter"/>
+      <w:lvlText w:val="%8."/>
+      <w:lvlJc w:val="left"/>
+      <w:pPr>
+        <w:ind w:left="5400" w:hanging="360"/>
+      </w:pPr>
+    </w:lvl>
+    <w:lvl w:ilvl="8" w:tplc="0409001B" w:tentative="1">
+      <w:start w:val="1"/>
+      <w:numFmt w:val="lowerRoman"/>
+      <w:lvlText w:val="%9."/>
+      <w:lvlJc w:val="right"/>
+      <w:pPr>
+        <w:ind w:left="6120" w:hanging="180"/>
+      </w:pPr>
+    </w:lvl>
+  </w:abstractNum>
+  <w:num w:numId="1">
+    <w:abstractNumId w:val="0"/>
+  </w:num>
+  <w:num w:numId="2">
+    <w:abstractNumId w:val="2"/>
+  </w:num>
+  <w:num w:numId="3">
+    <w:abstractNumId w:val="6"/>
+  </w:num>
+  <w:num w:numId="4">
+    <w:abstractNumId w:val="4"/>
+  </w:num>
+  <w:num w:numId="5">
+    <w:abstractNumId w:val="1"/>
+  </w:num>
+  <w:num w:numId="6">
+    <w:abstractNumId w:val="5"/>
+  </w:num>
+  <w:num w:numId="7">
+    <w:abstractNumId w:val="3"/>
+  </w:num>
+</w:numbering>
 </file>
 
 <file path=word/styles.xml><?xml version="1.0" encoding="utf-8"?>
@@ -2345,6 +3439,17 @@
       </w:tblCellMar>
     </w:tblPr>
   </w:style>
+  <w:style w:type="paragraph" w:styleId="ListParagraph">
+    <w:name w:val="List Paragraph"/>
+    <w:basedOn w:val="Normal"/>
+    <w:uiPriority w:val="34"/>
+    <w:qFormat/>
+    <w:rsid w:val="007734D0"/>
+    <w:pPr>
+      <w:ind w:left="720"/>
+      <w:contextualSpacing/>
+    </w:pPr>
+  </w:style>
 </w:styles>
 </file>
 

</xml_diff>